<commit_message>
fixed bug having to do with beginning and end of FY
</commit_message>
<xml_diff>
--- a/doc/Steps to pull from hg and then reboot BudgetTracker server.docx
+++ b/doc/Steps to pull from hg and then reboot BudgetTracker server.docx
@@ -43,50 +43,109 @@
           <w:rFonts w:ascii="Calibri" w:hAnsi="Calibri"/>
           <w:b/>
         </w:rPr>
-        <w:t>On Mac:</w:t>
-      </w:r>
-    </w:p>
-    <w:p>
-      <w:pPr>
-        <w:rPr>
-          <w:rFonts w:ascii="Calibri" w:hAnsi="Calibri"/>
-        </w:rPr>
-      </w:pPr>
-    </w:p>
-    <w:p>
-      <w:pPr>
-        <w:rPr>
-          <w:rFonts w:ascii="Calibri" w:hAnsi="Calibri"/>
-        </w:rPr>
-      </w:pPr>
-      <w:r>
-        <w:rPr>
-          <w:rFonts w:ascii="Calibri" w:hAnsi="Calibri"/>
-        </w:rPr>
-        <w:t xml:space="preserve">cd </w:t>
-      </w:r>
-      <w:proofErr w:type="spellStart"/>
-      <w:r>
-        <w:rPr>
-          <w:rFonts w:ascii="Calibri" w:hAnsi="Calibri"/>
-        </w:rPr>
-        <w:t>BudgetTracker</w:t>
-      </w:r>
-      <w:proofErr w:type="spellEnd"/>
-    </w:p>
-    <w:p>
-      <w:pPr>
-        <w:rPr>
-          <w:rFonts w:ascii="Calibri" w:hAnsi="Calibri"/>
-        </w:rPr>
-      </w:pPr>
+        <w:t>Note from Tom:</w:t>
+      </w:r>
+    </w:p>
+    <w:p>
+      <w:pPr>
+        <w:rPr>
+          <w:rFonts w:ascii="Calibri" w:hAnsi="Calibri"/>
+        </w:rPr>
+      </w:pPr>
+    </w:p>
+    <w:p>
+      <w:pPr>
+        <w:rPr>
+          <w:rFonts w:ascii="Calibri" w:hAnsi="Calibri"/>
+        </w:rPr>
+      </w:pPr>
+      <w:r>
+        <w:rPr>
+          <w:rFonts w:ascii="Calibri" w:hAnsi="Calibri"/>
+        </w:rPr>
+        <w:t>Hi, Ken --</w:t>
+      </w:r>
+    </w:p>
+    <w:p>
+      <w:pPr>
+        <w:rPr>
+          <w:rFonts w:ascii="Calibri" w:hAnsi="Calibri"/>
+        </w:rPr>
+      </w:pPr>
+    </w:p>
+    <w:p>
+      <w:pPr>
+        <w:rPr>
+          <w:rFonts w:ascii="Calibri" w:hAnsi="Calibri"/>
+        </w:rPr>
+      </w:pPr>
+      <w:r>
+        <w:rPr>
+          <w:rFonts w:ascii="Calibri" w:hAnsi="Calibri"/>
+        </w:rPr>
+        <w:t>The Budget Tracker application is running on budgettracker.cse.taylor.edu.</w:t>
+      </w:r>
+    </w:p>
+    <w:p>
+      <w:pPr>
+        <w:rPr>
+          <w:rFonts w:ascii="Calibri" w:hAnsi="Calibri"/>
+        </w:rPr>
+      </w:pPr>
+    </w:p>
+    <w:p>
+      <w:pPr>
+        <w:rPr>
+          <w:rFonts w:ascii="Calibri" w:hAnsi="Calibri"/>
+        </w:rPr>
+      </w:pPr>
+      <w:r>
+        <w:rPr>
+          <w:rFonts w:ascii="Calibri" w:hAnsi="Calibri"/>
+        </w:rPr>
+        <w:t xml:space="preserve">The new account for the production version is called budget. You should log on to the server using your regular </w:t>
+      </w:r>
+      <w:proofErr w:type="spellStart"/>
+      <w:r>
+        <w:rPr>
+          <w:rFonts w:ascii="Calibri" w:hAnsi="Calibri"/>
+        </w:rPr>
+        <w:t>knkiers</w:t>
+      </w:r>
+      <w:proofErr w:type="spellEnd"/>
+      <w:r>
+        <w:rPr>
+          <w:rFonts w:ascii="Calibri" w:hAnsi="Calibri"/>
+        </w:rPr>
+        <w:t xml:space="preserve"> account, and when you want to masquerade as the budget user, use</w:t>
+      </w:r>
+    </w:p>
+    <w:p>
+      <w:pPr>
+        <w:rPr>
+          <w:rFonts w:ascii="Calibri" w:hAnsi="Calibri"/>
+        </w:rPr>
+      </w:pPr>
+    </w:p>
+    <w:p>
+      <w:pPr>
+        <w:rPr>
+          <w:rFonts w:ascii="Calibri" w:hAnsi="Calibri"/>
+        </w:rPr>
+      </w:pPr>
+      <w:r>
+        <w:rPr>
+          <w:rFonts w:ascii="Calibri" w:hAnsi="Calibri"/>
+        </w:rPr>
+        <w:t xml:space="preserve">% </w:t>
+      </w:r>
       <w:proofErr w:type="spellStart"/>
       <w:proofErr w:type="gramStart"/>
       <w:r>
         <w:rPr>
           <w:rFonts w:ascii="Calibri" w:hAnsi="Calibri"/>
         </w:rPr>
-        <w:t>workon</w:t>
+        <w:t>sudo</w:t>
       </w:r>
       <w:proofErr w:type="spellEnd"/>
       <w:proofErr w:type="gramEnd"/>
@@ -94,7 +153,83 @@
         <w:rPr>
           <w:rFonts w:ascii="Calibri" w:hAnsi="Calibri"/>
         </w:rPr>
-        <w:t xml:space="preserve"> </w:t>
+        <w:t xml:space="preserve"> -u budget -</w:t>
+      </w:r>
+      <w:proofErr w:type="spellStart"/>
+      <w:r>
+        <w:rPr>
+          <w:rFonts w:ascii="Calibri" w:hAnsi="Calibri"/>
+        </w:rPr>
+        <w:t>i</w:t>
+      </w:r>
+      <w:proofErr w:type="spellEnd"/>
+    </w:p>
+    <w:p>
+      <w:pPr>
+        <w:rPr>
+          <w:rFonts w:ascii="Calibri" w:hAnsi="Calibri"/>
+        </w:rPr>
+      </w:pPr>
+    </w:p>
+    <w:p>
+      <w:pPr>
+        <w:rPr>
+          <w:rFonts w:ascii="Calibri" w:hAnsi="Calibri"/>
+        </w:rPr>
+      </w:pPr>
+      <w:r>
+        <w:rPr>
+          <w:rFonts w:ascii="Calibri" w:hAnsi="Calibri"/>
+        </w:rPr>
+        <w:t>The -u flag selects the user you want to run as, and the -</w:t>
+      </w:r>
+      <w:proofErr w:type="spellStart"/>
+      <w:r>
+        <w:rPr>
+          <w:rFonts w:ascii="Calibri" w:hAnsi="Calibri"/>
+        </w:rPr>
+        <w:t>i</w:t>
+      </w:r>
+      <w:proofErr w:type="spellEnd"/>
+      <w:r>
+        <w:rPr>
+          <w:rFonts w:ascii="Calibri" w:hAnsi="Calibri"/>
+        </w:rPr>
+        <w:t xml:space="preserve"> asks for an interactive prompt.</w:t>
+      </w:r>
+    </w:p>
+    <w:p>
+      <w:pPr>
+        <w:rPr>
+          <w:rFonts w:ascii="Calibri" w:hAnsi="Calibri"/>
+        </w:rPr>
+      </w:pPr>
+    </w:p>
+    <w:p>
+      <w:pPr>
+        <w:rPr>
+          <w:rFonts w:ascii="Calibri" w:hAnsi="Calibri"/>
+        </w:rPr>
+      </w:pPr>
+      <w:r>
+        <w:rPr>
+          <w:rFonts w:ascii="Calibri" w:hAnsi="Calibri"/>
+        </w:rPr>
+        <w:t xml:space="preserve">I initialized the database with just a </w:t>
+      </w:r>
+      <w:proofErr w:type="spellStart"/>
+      <w:r>
+        <w:rPr>
+          <w:rFonts w:ascii="Calibri" w:hAnsi="Calibri"/>
+        </w:rPr>
+        <w:t>syncdb</w:t>
+      </w:r>
+      <w:proofErr w:type="spellEnd"/>
+      <w:r>
+        <w:rPr>
+          <w:rFonts w:ascii="Calibri" w:hAnsi="Calibri"/>
+        </w:rPr>
+        <w:t xml:space="preserve">. If you have existing data you want to import, you'll have to do what we did the other day with the </w:t>
       </w:r>
       <w:proofErr w:type="spellStart"/>
       <w:r>
@@ -104,6 +239,59 @@
         <w:t>iGrad</w:t>
       </w:r>
       <w:proofErr w:type="spellEnd"/>
+      <w:r>
+        <w:rPr>
+          <w:rFonts w:ascii="Calibri" w:hAnsi="Calibri"/>
+        </w:rPr>
+        <w:t xml:space="preserve"> database.</w:t>
+      </w:r>
+    </w:p>
+    <w:p>
+      <w:pPr>
+        <w:rPr>
+          <w:rFonts w:ascii="Calibri" w:hAnsi="Calibri"/>
+        </w:rPr>
+      </w:pPr>
+    </w:p>
+    <w:p>
+      <w:pPr>
+        <w:rPr>
+          <w:rFonts w:ascii="Calibri" w:hAnsi="Calibri"/>
+        </w:rPr>
+      </w:pPr>
+      <w:r>
+        <w:rPr>
+          <w:rFonts w:ascii="Calibri" w:hAnsi="Calibri"/>
+        </w:rPr>
+        <w:t>I've committed all the updated configuration files for the application to the repo.</w:t>
+      </w:r>
+    </w:p>
+    <w:p>
+      <w:pPr>
+        <w:rPr>
+          <w:rFonts w:ascii="Calibri" w:hAnsi="Calibri"/>
+        </w:rPr>
+      </w:pPr>
+    </w:p>
+    <w:p>
+      <w:pPr>
+        <w:rPr>
+          <w:rFonts w:ascii="Calibri" w:hAnsi="Calibri"/>
+        </w:rPr>
+      </w:pPr>
+      <w:r>
+        <w:rPr>
+          <w:rFonts w:ascii="Calibri" w:hAnsi="Calibri"/>
+        </w:rPr>
+        <w:t>Let me know if you have further questions!</w:t>
+      </w:r>
+    </w:p>
+    <w:p>
+      <w:pPr>
+        <w:rPr>
+          <w:rFonts w:ascii="Calibri" w:hAnsi="Calibri"/>
+        </w:rPr>
+      </w:pPr>
     </w:p>
     <w:p>
       <w:pPr>
@@ -116,267 +304,377 @@
         <w:rPr>
           <w:rFonts w:ascii="Calibri" w:hAnsi="Calibri"/>
         </w:rPr>
-        <w:t>hg</w:t>
+        <w:t>tom</w:t>
       </w:r>
       <w:proofErr w:type="gramEnd"/>
       <w:r>
         <w:rPr>
           <w:rFonts w:ascii="Calibri" w:hAnsi="Calibri"/>
         </w:rPr>
-        <w:t xml:space="preserve"> commit -A -m ‘…comment…’</w:t>
-      </w:r>
-    </w:p>
-    <w:p>
-      <w:pPr>
-        <w:rPr>
-          <w:rFonts w:ascii="Calibri" w:hAnsi="Calibri"/>
-        </w:rPr>
-      </w:pPr>
-      <w:proofErr w:type="gramStart"/>
-      <w:r>
-        <w:rPr>
-          <w:rFonts w:ascii="Calibri" w:hAnsi="Calibri"/>
-        </w:rPr>
-        <w:t>hg</w:t>
-      </w:r>
-      <w:proofErr w:type="gramEnd"/>
-      <w:r>
-        <w:rPr>
-          <w:rFonts w:ascii="Calibri" w:hAnsi="Calibri"/>
-        </w:rPr>
-        <w:t xml:space="preserve"> push</w:t>
-      </w:r>
-    </w:p>
-    <w:p>
-      <w:pPr>
-        <w:rPr>
-          <w:rFonts w:ascii="Calibri" w:hAnsi="Calibri"/>
-        </w:rPr>
-      </w:pPr>
-      <w:r>
-        <w:rPr>
-          <w:rFonts w:ascii="Calibri" w:hAnsi="Calibri"/>
-        </w:rPr>
-        <w:t>…</w:t>
-      </w:r>
-      <w:proofErr w:type="gramStart"/>
-      <w:r>
-        <w:rPr>
-          <w:rFonts w:ascii="Calibri" w:hAnsi="Calibri"/>
-        </w:rPr>
-        <w:t>then</w:t>
-      </w:r>
-      <w:proofErr w:type="gramEnd"/>
-      <w:r>
-        <w:rPr>
-          <w:rFonts w:ascii="Calibri" w:hAnsi="Calibri"/>
-        </w:rPr>
-        <w:t xml:space="preserve"> think N2….</w:t>
-      </w:r>
-    </w:p>
-    <w:p>
-      <w:pPr>
-        <w:rPr>
-          <w:rFonts w:ascii="Calibri" w:hAnsi="Calibri"/>
-        </w:rPr>
-      </w:pPr>
-    </w:p>
-    <w:p>
-      <w:pPr>
-        <w:rPr>
-          <w:rFonts w:ascii="Calibri" w:hAnsi="Calibri"/>
-        </w:rPr>
-      </w:pPr>
-      <w:r>
-        <w:rPr>
-          <w:rFonts w:ascii="Calibri" w:hAnsi="Calibri"/>
-        </w:rPr>
-        <w:t>-------</w:t>
-      </w:r>
-    </w:p>
-    <w:p>
-      <w:pPr>
-        <w:rPr>
-          <w:rFonts w:ascii="Calibri" w:hAnsi="Calibri"/>
-          <w:b/>
-        </w:rPr>
-      </w:pPr>
-    </w:p>
-    <w:p>
-      <w:pPr>
-        <w:rPr>
-          <w:rFonts w:ascii="Calibri" w:hAnsi="Calibri"/>
-          <w:b/>
-        </w:rPr>
-      </w:pPr>
-      <w:r>
-        <w:rPr>
-          <w:rFonts w:ascii="Calibri" w:hAnsi="Calibri"/>
-          <w:b/>
-        </w:rPr>
-        <w:t xml:space="preserve">Steps to </w:t>
-      </w:r>
-      <w:r>
-        <w:rPr>
-          <w:rFonts w:ascii="Calibri" w:hAnsi="Calibri"/>
-          <w:b/>
-        </w:rPr>
-        <w:t xml:space="preserve">dump data out in </w:t>
-      </w:r>
-      <w:proofErr w:type="spellStart"/>
-      <w:r>
-        <w:rPr>
-          <w:rFonts w:ascii="Calibri" w:hAnsi="Calibri"/>
-          <w:b/>
-        </w:rPr>
-        <w:t>json</w:t>
-      </w:r>
-      <w:proofErr w:type="spellEnd"/>
-      <w:r>
-        <w:rPr>
-          <w:rFonts w:ascii="Calibri" w:hAnsi="Calibri"/>
-          <w:b/>
-        </w:rPr>
-        <w:t xml:space="preserve"> format:</w:t>
-      </w:r>
-    </w:p>
-    <w:p>
-      <w:pPr>
-        <w:rPr>
-          <w:rFonts w:ascii="Calibri" w:hAnsi="Calibri"/>
-          <w:b/>
-        </w:rPr>
-      </w:pPr>
-    </w:p>
-    <w:p>
-      <w:pPr>
-        <w:rPr>
-          <w:rFonts w:ascii="Calibri" w:hAnsi="Calibri"/>
-          <w:b/>
-        </w:rPr>
-      </w:pPr>
-      <w:r>
-        <w:rPr>
-          <w:rFonts w:ascii="Calibri" w:hAnsi="Calibri"/>
-          <w:b/>
-        </w:rPr>
-        <w:t>On my Mac (can probably do this on the virtual machine, as well):</w:t>
-      </w:r>
-    </w:p>
-    <w:p>
-      <w:pPr>
-        <w:rPr>
-          <w:rFonts w:ascii="Calibri" w:hAnsi="Calibri"/>
-          <w:b/>
-        </w:rPr>
-      </w:pPr>
-    </w:p>
-    <w:p>
-      <w:pPr>
-        <w:rPr>
-          <w:rFonts w:ascii="Calibri" w:hAnsi="Calibri"/>
-        </w:rPr>
-      </w:pPr>
-      <w:r>
-        <w:rPr>
-          <w:rFonts w:ascii="Calibri" w:hAnsi="Calibri"/>
-        </w:rPr>
-        <w:t>(I think this works, but have not checked it….)</w:t>
-      </w:r>
-    </w:p>
-    <w:p>
-      <w:pPr>
-        <w:rPr>
-          <w:rFonts w:ascii="Calibri" w:hAnsi="Calibri"/>
-        </w:rPr>
-      </w:pPr>
-      <w:r>
-        <w:rPr>
-          <w:rFonts w:ascii="Calibri" w:hAnsi="Calibri"/>
-        </w:rPr>
-        <w:t xml:space="preserve">cd </w:t>
-      </w:r>
-      <w:proofErr w:type="spellStart"/>
-      <w:r>
-        <w:rPr>
-          <w:rFonts w:ascii="Calibri" w:hAnsi="Calibri"/>
-        </w:rPr>
-        <w:t>BudgetTracker</w:t>
-      </w:r>
-      <w:proofErr w:type="spellEnd"/>
-    </w:p>
-    <w:p>
-      <w:pPr>
-        <w:rPr>
-          <w:rFonts w:ascii="Calibri" w:hAnsi="Calibri"/>
-        </w:rPr>
-      </w:pPr>
-      <w:proofErr w:type="spellStart"/>
-      <w:proofErr w:type="gramStart"/>
-      <w:r>
-        <w:rPr>
-          <w:rFonts w:ascii="Calibri" w:hAnsi="Calibri"/>
-        </w:rPr>
-        <w:t>workon</w:t>
-      </w:r>
-      <w:proofErr w:type="spellEnd"/>
-      <w:proofErr w:type="gramEnd"/>
-      <w:r>
-        <w:rPr>
-          <w:rFonts w:ascii="Calibri" w:hAnsi="Calibri"/>
-        </w:rPr>
-        <w:t xml:space="preserve"> </w:t>
-      </w:r>
-      <w:proofErr w:type="spellStart"/>
-      <w:r>
-        <w:rPr>
-          <w:rFonts w:ascii="Calibri" w:hAnsi="Calibri"/>
-        </w:rPr>
-        <w:t>iGrad</w:t>
-      </w:r>
-      <w:proofErr w:type="spellEnd"/>
-    </w:p>
-    <w:p>
-      <w:pPr>
-        <w:rPr>
-          <w:rFonts w:ascii="Calibri" w:hAnsi="Calibri"/>
-        </w:rPr>
-      </w:pPr>
-      <w:proofErr w:type="gramStart"/>
-      <w:r>
-        <w:rPr>
-          <w:rFonts w:ascii="Calibri" w:hAnsi="Calibri"/>
-        </w:rPr>
-        <w:t>./</w:t>
-      </w:r>
-      <w:proofErr w:type="gramEnd"/>
-      <w:r>
-        <w:rPr>
-          <w:rFonts w:ascii="Calibri" w:hAnsi="Calibri"/>
-        </w:rPr>
-        <w:t xml:space="preserve">manage.py </w:t>
-      </w:r>
-      <w:proofErr w:type="spellStart"/>
-      <w:r>
-        <w:rPr>
-          <w:rFonts w:ascii="Calibri" w:hAnsi="Calibri"/>
-        </w:rPr>
-        <w:t>dumpdata</w:t>
-      </w:r>
-      <w:proofErr w:type="spellEnd"/>
-      <w:r>
-        <w:rPr>
-          <w:rFonts w:ascii="Calibri" w:hAnsi="Calibri"/>
-        </w:rPr>
-        <w:t xml:space="preserve"> --indent=4 </w:t>
-      </w:r>
+        <w:t>.</w:t>
+      </w:r>
+    </w:p>
+    <w:p>
+      <w:pPr>
+        <w:rPr>
+          <w:rFonts w:ascii="Calibri" w:hAnsi="Calibri"/>
+        </w:rPr>
+      </w:pPr>
       <w:bookmarkStart w:id="0" w:name="_GoBack"/>
       <w:bookmarkEnd w:id="0"/>
-      <w:r>
-        <w:rPr>
-          <w:rFonts w:ascii="Calibri" w:hAnsi="Calibri"/>
-        </w:rPr>
-        <w:t xml:space="preserve">&gt; </w:t>
+    </w:p>
+    <w:p>
+      <w:pPr>
+        <w:rPr>
+          <w:rFonts w:ascii="Calibri" w:hAnsi="Calibri"/>
+        </w:rPr>
+      </w:pPr>
+    </w:p>
+    <w:p>
+      <w:pPr>
+        <w:rPr>
+          <w:rFonts w:ascii="Calibri" w:hAnsi="Calibri"/>
+        </w:rPr>
+      </w:pPr>
+    </w:p>
+    <w:p>
+      <w:pPr>
+        <w:rPr>
+          <w:rFonts w:ascii="Calibri" w:hAnsi="Calibri"/>
+          <w:b/>
+        </w:rPr>
+      </w:pPr>
+      <w:r>
+        <w:rPr>
+          <w:rFonts w:ascii="Calibri" w:hAnsi="Calibri"/>
+          <w:b/>
+        </w:rPr>
+        <w:t>On Mac:</w:t>
+      </w:r>
+    </w:p>
+    <w:p>
+      <w:pPr>
+        <w:rPr>
+          <w:rFonts w:ascii="Calibri" w:hAnsi="Calibri"/>
+        </w:rPr>
+      </w:pPr>
+    </w:p>
+    <w:p>
+      <w:pPr>
+        <w:rPr>
+          <w:rFonts w:ascii="Calibri" w:hAnsi="Calibri"/>
+        </w:rPr>
+      </w:pPr>
+      <w:r>
+        <w:rPr>
+          <w:rFonts w:ascii="Calibri" w:hAnsi="Calibri"/>
+        </w:rPr>
+        <w:t xml:space="preserve">cd </w:t>
+      </w:r>
+      <w:proofErr w:type="spellStart"/>
+      <w:r>
+        <w:rPr>
+          <w:rFonts w:ascii="Calibri" w:hAnsi="Calibri"/>
+        </w:rPr>
+        <w:t>BudgetTracker</w:t>
+      </w:r>
+      <w:proofErr w:type="spellEnd"/>
+    </w:p>
+    <w:p>
+      <w:pPr>
+        <w:rPr>
+          <w:rFonts w:ascii="Calibri" w:hAnsi="Calibri"/>
+        </w:rPr>
+      </w:pPr>
+      <w:proofErr w:type="spellStart"/>
+      <w:proofErr w:type="gramStart"/>
+      <w:r>
+        <w:rPr>
+          <w:rFonts w:ascii="Calibri" w:hAnsi="Calibri"/>
+        </w:rPr>
+        <w:t>workon</w:t>
+      </w:r>
+      <w:proofErr w:type="spellEnd"/>
+      <w:proofErr w:type="gramEnd"/>
+      <w:r>
+        <w:rPr>
+          <w:rFonts w:ascii="Calibri" w:hAnsi="Calibri"/>
+        </w:rPr>
+        <w:t xml:space="preserve"> </w:t>
+      </w:r>
+      <w:proofErr w:type="spellStart"/>
+      <w:r>
+        <w:rPr>
+          <w:rFonts w:ascii="Calibri" w:hAnsi="Calibri"/>
+        </w:rPr>
+        <w:t>iGrad</w:t>
+      </w:r>
+      <w:proofErr w:type="spellEnd"/>
+    </w:p>
+    <w:p>
+      <w:pPr>
+        <w:rPr>
+          <w:rFonts w:ascii="Calibri" w:hAnsi="Calibri"/>
+        </w:rPr>
+      </w:pPr>
+      <w:proofErr w:type="gramStart"/>
+      <w:r>
+        <w:rPr>
+          <w:rFonts w:ascii="Calibri" w:hAnsi="Calibri"/>
+        </w:rPr>
+        <w:t>hg</w:t>
+      </w:r>
+      <w:proofErr w:type="gramEnd"/>
+      <w:r>
+        <w:rPr>
+          <w:rFonts w:ascii="Calibri" w:hAnsi="Calibri"/>
+        </w:rPr>
+        <w:t xml:space="preserve"> commit -A -m ‘…comment…’</w:t>
+      </w:r>
+    </w:p>
+    <w:p>
+      <w:pPr>
+        <w:rPr>
+          <w:rFonts w:ascii="Calibri" w:hAnsi="Calibri"/>
+        </w:rPr>
+      </w:pPr>
+      <w:proofErr w:type="gramStart"/>
+      <w:r>
+        <w:rPr>
+          <w:rFonts w:ascii="Calibri" w:hAnsi="Calibri"/>
+        </w:rPr>
+        <w:t>hg</w:t>
+      </w:r>
+      <w:proofErr w:type="gramEnd"/>
+      <w:r>
+        <w:rPr>
+          <w:rFonts w:ascii="Calibri" w:hAnsi="Calibri"/>
+        </w:rPr>
+        <w:t xml:space="preserve"> push</w:t>
+      </w:r>
+    </w:p>
+    <w:p>
+      <w:pPr>
+        <w:rPr>
+          <w:rFonts w:ascii="Calibri" w:hAnsi="Calibri"/>
+        </w:rPr>
+      </w:pPr>
+      <w:r>
+        <w:rPr>
+          <w:rFonts w:ascii="Calibri" w:hAnsi="Calibri"/>
+        </w:rPr>
+        <w:t>…</w:t>
+      </w:r>
+      <w:proofErr w:type="gramStart"/>
+      <w:r>
+        <w:rPr>
+          <w:rFonts w:ascii="Calibri" w:hAnsi="Calibri"/>
+        </w:rPr>
+        <w:t>then</w:t>
+      </w:r>
+      <w:proofErr w:type="gramEnd"/>
+      <w:r>
+        <w:rPr>
+          <w:rFonts w:ascii="Calibri" w:hAnsi="Calibri"/>
+        </w:rPr>
+        <w:t xml:space="preserve"> think N2….</w:t>
+      </w:r>
+    </w:p>
+    <w:p>
+      <w:pPr>
+        <w:rPr>
+          <w:rFonts w:ascii="Calibri" w:hAnsi="Calibri"/>
+        </w:rPr>
+      </w:pPr>
+    </w:p>
+    <w:p>
+      <w:pPr>
+        <w:rPr>
+          <w:rFonts w:ascii="Calibri" w:hAnsi="Calibri"/>
+        </w:rPr>
+      </w:pPr>
+      <w:r>
+        <w:rPr>
+          <w:rFonts w:ascii="Calibri" w:hAnsi="Calibri"/>
+        </w:rPr>
+        <w:t>-------</w:t>
+      </w:r>
+    </w:p>
+    <w:p>
+      <w:pPr>
+        <w:rPr>
+          <w:rFonts w:ascii="Calibri" w:hAnsi="Calibri"/>
+          <w:b/>
+        </w:rPr>
+      </w:pPr>
+    </w:p>
+    <w:p>
+      <w:pPr>
+        <w:rPr>
+          <w:rFonts w:ascii="Calibri" w:hAnsi="Calibri"/>
+          <w:b/>
+        </w:rPr>
+      </w:pPr>
+      <w:r>
+        <w:rPr>
+          <w:rFonts w:ascii="Calibri" w:hAnsi="Calibri"/>
+          <w:b/>
+        </w:rPr>
+        <w:t xml:space="preserve">Steps to </w:t>
+      </w:r>
+      <w:r>
+        <w:rPr>
+          <w:rFonts w:ascii="Calibri" w:hAnsi="Calibri"/>
+          <w:b/>
+        </w:rPr>
+        <w:t xml:space="preserve">dump data out in </w:t>
+      </w:r>
+      <w:proofErr w:type="spellStart"/>
+      <w:r>
+        <w:rPr>
+          <w:rFonts w:ascii="Calibri" w:hAnsi="Calibri"/>
+          <w:b/>
+        </w:rPr>
+        <w:t>json</w:t>
+      </w:r>
+      <w:proofErr w:type="spellEnd"/>
+      <w:r>
+        <w:rPr>
+          <w:rFonts w:ascii="Calibri" w:hAnsi="Calibri"/>
+          <w:b/>
+        </w:rPr>
+        <w:t xml:space="preserve"> format:</w:t>
+      </w:r>
+    </w:p>
+    <w:p>
+      <w:pPr>
+        <w:rPr>
+          <w:rFonts w:ascii="Calibri" w:hAnsi="Calibri"/>
+          <w:b/>
+        </w:rPr>
+      </w:pPr>
+    </w:p>
+    <w:p>
+      <w:pPr>
+        <w:rPr>
+          <w:rFonts w:ascii="Calibri" w:hAnsi="Calibri"/>
+          <w:b/>
+        </w:rPr>
+      </w:pPr>
+      <w:r>
+        <w:rPr>
+          <w:rFonts w:ascii="Calibri" w:hAnsi="Calibri"/>
+          <w:b/>
+        </w:rPr>
+        <w:t>On my Mac (can probably do this on the virtual machine, as well):</w:t>
+      </w:r>
+    </w:p>
+    <w:p>
+      <w:pPr>
+        <w:rPr>
+          <w:rFonts w:ascii="Calibri" w:hAnsi="Calibri"/>
+          <w:b/>
+        </w:rPr>
+      </w:pPr>
+    </w:p>
+    <w:p>
+      <w:pPr>
+        <w:rPr>
+          <w:rFonts w:ascii="Calibri" w:hAnsi="Calibri"/>
+        </w:rPr>
+      </w:pPr>
+      <w:r>
+        <w:rPr>
+          <w:rFonts w:ascii="Calibri" w:hAnsi="Calibri"/>
+        </w:rPr>
+        <w:t>(I think this works, but have not checked it….)</w:t>
+      </w:r>
+    </w:p>
+    <w:p>
+      <w:pPr>
+        <w:rPr>
+          <w:rFonts w:ascii="Calibri" w:hAnsi="Calibri"/>
+        </w:rPr>
+      </w:pPr>
+      <w:r>
+        <w:rPr>
+          <w:rFonts w:ascii="Calibri" w:hAnsi="Calibri"/>
+        </w:rPr>
+        <w:t xml:space="preserve">cd </w:t>
+      </w:r>
+      <w:proofErr w:type="spellStart"/>
+      <w:r>
+        <w:rPr>
+          <w:rFonts w:ascii="Calibri" w:hAnsi="Calibri"/>
+        </w:rPr>
+        <w:t>BudgetTracker</w:t>
+      </w:r>
+      <w:proofErr w:type="spellEnd"/>
+    </w:p>
+    <w:p>
+      <w:pPr>
+        <w:rPr>
+          <w:rFonts w:ascii="Calibri" w:hAnsi="Calibri"/>
+        </w:rPr>
+      </w:pPr>
+      <w:proofErr w:type="spellStart"/>
+      <w:proofErr w:type="gramStart"/>
+      <w:r>
+        <w:rPr>
+          <w:rFonts w:ascii="Calibri" w:hAnsi="Calibri"/>
+        </w:rPr>
+        <w:t>workon</w:t>
+      </w:r>
+      <w:proofErr w:type="spellEnd"/>
+      <w:proofErr w:type="gramEnd"/>
+      <w:r>
+        <w:rPr>
+          <w:rFonts w:ascii="Calibri" w:hAnsi="Calibri"/>
+        </w:rPr>
+        <w:t xml:space="preserve"> </w:t>
+      </w:r>
+      <w:proofErr w:type="spellStart"/>
+      <w:r>
+        <w:rPr>
+          <w:rFonts w:ascii="Calibri" w:hAnsi="Calibri"/>
+        </w:rPr>
+        <w:t>iGrad</w:t>
+      </w:r>
+      <w:proofErr w:type="spellEnd"/>
+    </w:p>
+    <w:p>
+      <w:pPr>
+        <w:rPr>
+          <w:rFonts w:ascii="Calibri" w:hAnsi="Calibri"/>
+        </w:rPr>
+      </w:pPr>
+      <w:proofErr w:type="gramStart"/>
+      <w:r>
+        <w:rPr>
+          <w:rFonts w:ascii="Calibri" w:hAnsi="Calibri"/>
+        </w:rPr>
+        <w:t>./</w:t>
+      </w:r>
+      <w:proofErr w:type="gramEnd"/>
+      <w:r>
+        <w:rPr>
+          <w:rFonts w:ascii="Calibri" w:hAnsi="Calibri"/>
+        </w:rPr>
+        <w:t xml:space="preserve">manage.py </w:t>
+      </w:r>
+      <w:proofErr w:type="spellStart"/>
+      <w:r>
+        <w:rPr>
+          <w:rFonts w:ascii="Calibri" w:hAnsi="Calibri"/>
+        </w:rPr>
+        <w:t>dumpdata</w:t>
+      </w:r>
+      <w:proofErr w:type="spellEnd"/>
+      <w:r>
+        <w:rPr>
+          <w:rFonts w:ascii="Calibri" w:hAnsi="Calibri"/>
+        </w:rPr>
+        <w:t xml:space="preserve"> --indent=4 &gt; </w:t>
       </w:r>
       <w:proofErr w:type="spellStart"/>
       <w:r>
@@ -874,7 +1172,6 @@
         <w:rPr>
           <w:rFonts w:ascii="Calibri" w:hAnsi="Calibri"/>
         </w:rPr>
-        <w:lastRenderedPageBreak/>
         <w:t xml:space="preserve">cd </w:t>
       </w:r>
       <w:proofErr w:type="spellStart"/>

</xml_diff>

<commit_message>
small update to Department class
</commit_message>
<xml_diff>
--- a/doc/Steps to pull from hg and then reboot BudgetTracker server.docx
+++ b/doc/Steps to pull from hg and then reboot BudgetTracker server.docx
@@ -398,6 +398,292 @@
         <w:rPr>
           <w:rFonts w:ascii="Calibri" w:hAnsi="Calibri"/>
         </w:rPr>
+        <w:t xml:space="preserve"> django15</w:t>
+      </w:r>
+    </w:p>
+    <w:p>
+      <w:pPr>
+        <w:rPr>
+          <w:rFonts w:ascii="Calibri" w:hAnsi="Calibri"/>
+        </w:rPr>
+      </w:pPr>
+      <w:proofErr w:type="gramStart"/>
+      <w:r>
+        <w:rPr>
+          <w:rFonts w:ascii="Calibri" w:hAnsi="Calibri"/>
+        </w:rPr>
+        <w:t>hg</w:t>
+      </w:r>
+      <w:proofErr w:type="gramEnd"/>
+      <w:r>
+        <w:rPr>
+          <w:rFonts w:ascii="Calibri" w:hAnsi="Calibri"/>
+        </w:rPr>
+        <w:t xml:space="preserve"> commit -A -m ‘…comment…’</w:t>
+      </w:r>
+    </w:p>
+    <w:p>
+      <w:pPr>
+        <w:rPr>
+          <w:rFonts w:ascii="Calibri" w:hAnsi="Calibri"/>
+        </w:rPr>
+      </w:pPr>
+      <w:proofErr w:type="gramStart"/>
+      <w:r>
+        <w:rPr>
+          <w:rFonts w:ascii="Calibri" w:hAnsi="Calibri"/>
+        </w:rPr>
+        <w:t>hg</w:t>
+      </w:r>
+      <w:proofErr w:type="gramEnd"/>
+      <w:r>
+        <w:rPr>
+          <w:rFonts w:ascii="Calibri" w:hAnsi="Calibri"/>
+        </w:rPr>
+        <w:t xml:space="preserve"> push</w:t>
+      </w:r>
+    </w:p>
+    <w:p>
+      <w:pPr>
+        <w:rPr>
+          <w:rFonts w:ascii="Calibri" w:hAnsi="Calibri"/>
+        </w:rPr>
+      </w:pPr>
+      <w:r>
+        <w:rPr>
+          <w:rFonts w:ascii="Calibri" w:hAnsi="Calibri"/>
+        </w:rPr>
+        <w:t>…</w:t>
+      </w:r>
+      <w:proofErr w:type="gramStart"/>
+      <w:r>
+        <w:rPr>
+          <w:rFonts w:ascii="Calibri" w:hAnsi="Calibri"/>
+        </w:rPr>
+        <w:t>then</w:t>
+      </w:r>
+      <w:proofErr w:type="gramEnd"/>
+      <w:r>
+        <w:rPr>
+          <w:rFonts w:ascii="Calibri" w:hAnsi="Calibri"/>
+        </w:rPr>
+        <w:t xml:space="preserve"> think N2….</w:t>
+      </w:r>
+    </w:p>
+    <w:p>
+      <w:pPr>
+        <w:rPr>
+          <w:rFonts w:ascii="Calibri" w:hAnsi="Calibri"/>
+        </w:rPr>
+      </w:pPr>
+    </w:p>
+    <w:p>
+      <w:pPr>
+        <w:rPr>
+          <w:rFonts w:ascii="Calibri" w:hAnsi="Calibri"/>
+        </w:rPr>
+      </w:pPr>
+    </w:p>
+    <w:p>
+      <w:pPr>
+        <w:rPr>
+          <w:rFonts w:ascii="Calibri" w:hAnsi="Calibri"/>
+          <w:b/>
+        </w:rPr>
+      </w:pPr>
+      <w:r>
+        <w:rPr>
+          <w:rFonts w:ascii="Calibri" w:hAnsi="Calibri"/>
+          <w:b/>
+        </w:rPr>
+        <w:t>Steps to pul</w:t>
+      </w:r>
+      <w:r>
+        <w:rPr>
+          <w:rFonts w:ascii="Calibri" w:hAnsi="Calibri"/>
+          <w:b/>
+        </w:rPr>
+        <w:t>l from hg and then reboot Budget-Tracker</w:t>
+      </w:r>
+      <w:r>
+        <w:rPr>
+          <w:rFonts w:ascii="Calibri" w:hAnsi="Calibri"/>
+          <w:b/>
+        </w:rPr>
+        <w:t xml:space="preserve"> server:</w:t>
+      </w:r>
+    </w:p>
+    <w:p>
+      <w:pPr>
+        <w:rPr>
+          <w:rFonts w:ascii="Calibri" w:hAnsi="Calibri"/>
+        </w:rPr>
+      </w:pPr>
+    </w:p>
+    <w:p>
+      <w:pPr>
+        <w:rPr>
+          <w:rFonts w:ascii="Calibri" w:hAnsi="Calibri"/>
+        </w:rPr>
+      </w:pPr>
+      <w:proofErr w:type="spellStart"/>
+      <w:proofErr w:type="gramStart"/>
+      <w:r>
+        <w:rPr>
+          <w:rFonts w:ascii="Calibri" w:hAnsi="Calibri"/>
+        </w:rPr>
+        <w:t>ssh</w:t>
+      </w:r>
+      <w:proofErr w:type="spellEnd"/>
+      <w:proofErr w:type="gramEnd"/>
+      <w:r>
+        <w:rPr>
+          <w:rFonts w:ascii="Calibri" w:hAnsi="Calibri"/>
+        </w:rPr>
+        <w:t xml:space="preserve"> knkiers@budgettracker.cse.taylor.edu</w:t>
+      </w:r>
+    </w:p>
+    <w:p>
+      <w:pPr>
+        <w:rPr>
+          <w:rFonts w:ascii="Calibri" w:hAnsi="Calibri"/>
+        </w:rPr>
+      </w:pPr>
+      <w:proofErr w:type="spellStart"/>
+      <w:proofErr w:type="gramStart"/>
+      <w:r>
+        <w:rPr>
+          <w:rFonts w:ascii="Calibri" w:hAnsi="Calibri"/>
+        </w:rPr>
+        <w:t>sudo</w:t>
+      </w:r>
+      <w:proofErr w:type="spellEnd"/>
+      <w:proofErr w:type="gramEnd"/>
+      <w:r>
+        <w:rPr>
+          <w:rFonts w:ascii="Calibri" w:hAnsi="Calibri"/>
+        </w:rPr>
+        <w:t xml:space="preserve"> -u budget -</w:t>
+      </w:r>
+      <w:proofErr w:type="spellStart"/>
+      <w:r>
+        <w:rPr>
+          <w:rFonts w:ascii="Calibri" w:hAnsi="Calibri"/>
+        </w:rPr>
+        <w:t>i</w:t>
+      </w:r>
+      <w:proofErr w:type="spellEnd"/>
+    </w:p>
+    <w:p>
+      <w:pPr>
+        <w:rPr>
+          <w:rFonts w:ascii="Calibri" w:hAnsi="Calibri"/>
+        </w:rPr>
+      </w:pPr>
+      <w:r>
+        <w:rPr>
+          <w:rFonts w:ascii="Calibri" w:hAnsi="Calibri"/>
+        </w:rPr>
+        <w:t>cd Budget-Tracker</w:t>
+      </w:r>
+    </w:p>
+    <w:p>
+      <w:pPr>
+        <w:rPr>
+          <w:rFonts w:ascii="Calibri" w:hAnsi="Calibri"/>
+        </w:rPr>
+      </w:pPr>
+      <w:r>
+        <w:rPr>
+          <w:rFonts w:ascii="Calibri" w:hAnsi="Calibri"/>
+        </w:rPr>
+        <w:t>(</w:t>
+      </w:r>
+      <w:proofErr w:type="spellStart"/>
+      <w:proofErr w:type="gramStart"/>
+      <w:r>
+        <w:rPr>
+          <w:rFonts w:ascii="Calibri" w:hAnsi="Calibri"/>
+        </w:rPr>
+        <w:t>workon</w:t>
+      </w:r>
+      <w:proofErr w:type="spellEnd"/>
+      <w:proofErr w:type="gramEnd"/>
+      <w:r>
+        <w:rPr>
+          <w:rFonts w:ascii="Calibri" w:hAnsi="Calibri"/>
+        </w:rPr>
+        <w:t xml:space="preserve"> budget</w:t>
+      </w:r>
+      <w:r>
+        <w:rPr>
+          <w:rFonts w:ascii="Calibri" w:hAnsi="Calibri"/>
+        </w:rPr>
+        <w:t>?)</w:t>
+      </w:r>
+    </w:p>
+    <w:p>
+      <w:pPr>
+        <w:rPr>
+          <w:rFonts w:ascii="Calibri" w:hAnsi="Calibri"/>
+        </w:rPr>
+      </w:pPr>
+      <w:proofErr w:type="gramStart"/>
+      <w:r>
+        <w:rPr>
+          <w:rFonts w:ascii="Calibri" w:hAnsi="Calibri"/>
+        </w:rPr>
+        <w:t>hg</w:t>
+      </w:r>
+      <w:proofErr w:type="gramEnd"/>
+      <w:r>
+        <w:rPr>
+          <w:rFonts w:ascii="Calibri" w:hAnsi="Calibri"/>
+        </w:rPr>
+        <w:t xml:space="preserve"> pull --update</w:t>
+      </w:r>
+      <w:r>
+        <w:rPr>
+          <w:rFonts w:ascii="Calibri" w:hAnsi="Calibri"/>
+        </w:rPr>
+        <w:t xml:space="preserve"> (or try hg pull and hg update as two separate steps….)</w:t>
+      </w:r>
+    </w:p>
+    <w:p>
+      <w:pPr>
+        <w:rPr>
+          <w:rFonts w:ascii="Calibri" w:hAnsi="Calibri"/>
+        </w:rPr>
+      </w:pPr>
+      <w:proofErr w:type="gramStart"/>
+      <w:r>
+        <w:rPr>
+          <w:rFonts w:ascii="Calibri" w:hAnsi="Calibri"/>
+        </w:rPr>
+        <w:t>exit</w:t>
+      </w:r>
+      <w:proofErr w:type="gramEnd"/>
+    </w:p>
+    <w:p>
+      <w:pPr>
+        <w:rPr>
+          <w:rFonts w:ascii="Calibri" w:hAnsi="Calibri"/>
+        </w:rPr>
+      </w:pPr>
+      <w:proofErr w:type="spellStart"/>
+      <w:proofErr w:type="gramStart"/>
+      <w:r>
+        <w:rPr>
+          <w:rFonts w:ascii="Calibri" w:hAnsi="Calibri"/>
+        </w:rPr>
+        <w:t>sudo</w:t>
+      </w:r>
+      <w:proofErr w:type="spellEnd"/>
+      <w:proofErr w:type="gramEnd"/>
+      <w:r>
+        <w:rPr>
+          <w:rFonts w:ascii="Calibri" w:hAnsi="Calibri"/>
+        </w:rPr>
         <w:t xml:space="preserve"> </w:t>
       </w:r>
       <w:proofErr w:type="spellStart"/>
@@ -405,9 +691,82 @@
         <w:rPr>
           <w:rFonts w:ascii="Calibri" w:hAnsi="Calibri"/>
         </w:rPr>
-        <w:t>iGrad</w:t>
-      </w:r>
-      <w:proofErr w:type="spellEnd"/>
+        <w:t>supervisorctl</w:t>
+      </w:r>
+      <w:proofErr w:type="spellEnd"/>
+    </w:p>
+    <w:p>
+      <w:pPr>
+        <w:rPr>
+          <w:rFonts w:ascii="Calibri" w:hAnsi="Calibri"/>
+        </w:rPr>
+      </w:pPr>
+      <w:proofErr w:type="gramStart"/>
+      <w:r>
+        <w:rPr>
+          <w:rFonts w:ascii="Calibri" w:hAnsi="Calibri"/>
+        </w:rPr>
+        <w:t>restart</w:t>
+      </w:r>
+      <w:proofErr w:type="gramEnd"/>
+      <w:r>
+        <w:rPr>
+          <w:rFonts w:ascii="Calibri" w:hAnsi="Calibri"/>
+        </w:rPr>
+        <w:t xml:space="preserve"> </w:t>
+      </w:r>
+      <w:proofErr w:type="spellStart"/>
+      <w:r>
+        <w:rPr>
+          <w:rFonts w:ascii="Calibri" w:hAnsi="Calibri"/>
+        </w:rPr>
+        <w:t>budgettracker</w:t>
+      </w:r>
+      <w:proofErr w:type="spellEnd"/>
+    </w:p>
+    <w:p>
+      <w:pPr>
+        <w:rPr>
+          <w:rFonts w:ascii="Calibri" w:hAnsi="Calibri"/>
+        </w:rPr>
+      </w:pPr>
+      <w:proofErr w:type="gramStart"/>
+      <w:r>
+        <w:rPr>
+          <w:rFonts w:ascii="Calibri" w:hAnsi="Calibri"/>
+        </w:rPr>
+        <w:t>exit</w:t>
+      </w:r>
+      <w:proofErr w:type="gramEnd"/>
+    </w:p>
+    <w:p>
+      <w:pPr>
+        <w:rPr>
+          <w:rFonts w:ascii="Calibri" w:hAnsi="Calibri"/>
+        </w:rPr>
+      </w:pPr>
+    </w:p>
+    <w:p>
+      <w:pPr>
+        <w:rPr>
+          <w:rFonts w:ascii="Calibri" w:hAnsi="Calibri"/>
+          <w:b/>
+        </w:rPr>
+      </w:pPr>
+      <w:r>
+        <w:rPr>
+          <w:rFonts w:ascii="Calibri" w:hAnsi="Calibri"/>
+          <w:b/>
+        </w:rPr>
+        <w:t>Note:  If DNS server is messed up on budgettracker.cse.taylor.edu, can use this:</w:t>
+      </w:r>
+      <w:r>
+        <w:rPr>
+          <w:rFonts w:ascii="Calibri" w:hAnsi="Calibri"/>
+          <w:b/>
+        </w:rPr>
+        <w:br/>
+      </w:r>
     </w:p>
     <w:p>
       <w:pPr>
@@ -427,106 +786,177 @@
         <w:rPr>
           <w:rFonts w:ascii="Calibri" w:hAnsi="Calibri"/>
         </w:rPr>
-        <w:t xml:space="preserve"> commit -A -m ‘…comment…’</w:t>
-      </w:r>
-    </w:p>
-    <w:p>
-      <w:pPr>
-        <w:rPr>
-          <w:rFonts w:ascii="Calibri" w:hAnsi="Calibri"/>
-        </w:rPr>
-      </w:pPr>
-      <w:proofErr w:type="gramStart"/>
-      <w:r>
-        <w:rPr>
-          <w:rFonts w:ascii="Calibri" w:hAnsi="Calibri"/>
-        </w:rPr>
-        <w:t>hg</w:t>
-      </w:r>
-      <w:proofErr w:type="gramEnd"/>
-      <w:r>
-        <w:rPr>
-          <w:rFonts w:ascii="Calibri" w:hAnsi="Calibri"/>
-        </w:rPr>
-        <w:t xml:space="preserve"> push</w:t>
-      </w:r>
-    </w:p>
-    <w:p>
-      <w:pPr>
-        <w:rPr>
-          <w:rFonts w:ascii="Calibri" w:hAnsi="Calibri"/>
-        </w:rPr>
-      </w:pPr>
-      <w:r>
-        <w:rPr>
-          <w:rFonts w:ascii="Calibri" w:hAnsi="Calibri"/>
-        </w:rPr>
-        <w:t>…</w:t>
-      </w:r>
-      <w:proofErr w:type="gramStart"/>
-      <w:r>
-        <w:rPr>
-          <w:rFonts w:ascii="Calibri" w:hAnsi="Calibri"/>
-        </w:rPr>
-        <w:t>then</w:t>
-      </w:r>
-      <w:proofErr w:type="gramEnd"/>
-      <w:r>
-        <w:rPr>
-          <w:rFonts w:ascii="Calibri" w:hAnsi="Calibri"/>
-        </w:rPr>
-        <w:t xml:space="preserve"> think N2….</w:t>
-      </w:r>
-    </w:p>
-    <w:p>
-      <w:pPr>
-        <w:rPr>
-          <w:rFonts w:ascii="Calibri" w:hAnsi="Calibri"/>
-        </w:rPr>
-      </w:pPr>
-    </w:p>
-    <w:p>
-      <w:pPr>
-        <w:rPr>
-          <w:rFonts w:ascii="Calibri" w:hAnsi="Calibri"/>
-        </w:rPr>
-      </w:pPr>
-    </w:p>
-    <w:p>
-      <w:pPr>
-        <w:rPr>
-          <w:rFonts w:ascii="Calibri" w:hAnsi="Calibri"/>
-          <w:b/>
-        </w:rPr>
-      </w:pPr>
-      <w:r>
-        <w:rPr>
-          <w:rFonts w:ascii="Calibri" w:hAnsi="Calibri"/>
-          <w:b/>
-        </w:rPr>
-        <w:t>Steps to pul</w:t>
-      </w:r>
-      <w:r>
-        <w:rPr>
-          <w:rFonts w:ascii="Calibri" w:hAnsi="Calibri"/>
-          <w:b/>
-        </w:rPr>
-        <w:t>l from hg and then reboot Budget-Tracker</w:t>
-      </w:r>
-      <w:r>
-        <w:rPr>
-          <w:rFonts w:ascii="Calibri" w:hAnsi="Calibri"/>
-          <w:b/>
-        </w:rPr>
-        <w:t xml:space="preserve"> server:</w:t>
-      </w:r>
-    </w:p>
-    <w:p>
-      <w:pPr>
-        <w:rPr>
-          <w:rFonts w:ascii="Calibri" w:hAnsi="Calibri"/>
-        </w:rPr>
-      </w:pPr>
+        <w:t xml:space="preserve"> pull --insecure https://</w:t>
+      </w:r>
+      <w:r>
+        <w:rPr>
+          <w:rFonts w:ascii="Calibri" w:hAnsi="Calibri"/>
+        </w:rPr>
+        <w:t>knkiers</w:t>
+      </w:r>
+      <w:r>
+        <w:rPr>
+          <w:rFonts w:ascii="Calibri" w:hAnsi="Calibri"/>
+        </w:rPr>
+        <w:t>@10.120.1.52/TU/Budget-Tracker</w:t>
+      </w:r>
+    </w:p>
+    <w:p>
+      <w:pPr>
+        <w:rPr>
+          <w:rFonts w:ascii="Calibri" w:hAnsi="Calibri"/>
+        </w:rPr>
+      </w:pPr>
+    </w:p>
+    <w:p>
+      <w:pPr>
+        <w:rPr>
+          <w:rFonts w:ascii="Calibri" w:hAnsi="Calibri"/>
+        </w:rPr>
+      </w:pPr>
+    </w:p>
+    <w:p>
+      <w:pPr>
+        <w:rPr>
+          <w:rFonts w:ascii="Calibri" w:hAnsi="Calibri"/>
+          <w:b/>
+        </w:rPr>
+      </w:pPr>
+      <w:r>
+        <w:rPr>
+          <w:rFonts w:ascii="Calibri" w:hAnsi="Calibri"/>
+          <w:b/>
+        </w:rPr>
+        <w:t xml:space="preserve">Copy </w:t>
+      </w:r>
+      <w:proofErr w:type="spellStart"/>
+      <w:r>
+        <w:rPr>
+          <w:rFonts w:ascii="Calibri" w:hAnsi="Calibri"/>
+          <w:b/>
+        </w:rPr>
+        <w:t>db</w:t>
+      </w:r>
+      <w:proofErr w:type="spellEnd"/>
+      <w:r>
+        <w:rPr>
+          <w:rFonts w:ascii="Calibri" w:hAnsi="Calibri"/>
+          <w:b/>
+        </w:rPr>
+        <w:t xml:space="preserve"> from server to Mac:</w:t>
+      </w:r>
+    </w:p>
+    <w:p>
+      <w:pPr>
+        <w:rPr>
+          <w:rFonts w:ascii="Calibri" w:hAnsi="Calibri"/>
+        </w:rPr>
+      </w:pPr>
+    </w:p>
+    <w:p>
+      <w:pPr>
+        <w:rPr>
+          <w:rFonts w:ascii="Calibri" w:hAnsi="Calibri"/>
+        </w:rPr>
+      </w:pPr>
+      <w:proofErr w:type="spellStart"/>
+      <w:proofErr w:type="gramStart"/>
+      <w:r>
+        <w:rPr>
+          <w:rFonts w:ascii="Calibri" w:hAnsi="Calibri"/>
+        </w:rPr>
+        <w:t>scp</w:t>
+      </w:r>
+      <w:proofErr w:type="spellEnd"/>
+      <w:proofErr w:type="gramEnd"/>
+      <w:r>
+        <w:rPr>
+          <w:rFonts w:ascii="Calibri" w:hAnsi="Calibri"/>
+        </w:rPr>
+        <w:t xml:space="preserve"> knkiers@budgettracker.cse.taylor.edu:/home/budget/Budget-Tracker/budgettracker.db .</w:t>
+      </w:r>
+    </w:p>
+    <w:p>
+      <w:pPr>
+        <w:rPr>
+          <w:rFonts w:ascii="Calibri" w:hAnsi="Calibri"/>
+        </w:rPr>
+      </w:pPr>
+    </w:p>
+    <w:p>
+      <w:pPr>
+        <w:rPr>
+          <w:rFonts w:ascii="Calibri" w:hAnsi="Calibri"/>
+          <w:b/>
+        </w:rPr>
+      </w:pPr>
+      <w:r>
+        <w:rPr>
+          <w:rFonts w:ascii="Calibri" w:hAnsi="Calibri"/>
+          <w:b/>
+        </w:rPr>
+        <w:t xml:space="preserve">Copy </w:t>
+      </w:r>
+      <w:proofErr w:type="spellStart"/>
+      <w:r>
+        <w:rPr>
+          <w:rFonts w:ascii="Calibri" w:hAnsi="Calibri"/>
+          <w:b/>
+        </w:rPr>
+        <w:t>db</w:t>
+      </w:r>
+      <w:proofErr w:type="spellEnd"/>
+      <w:r>
+        <w:rPr>
+          <w:rFonts w:ascii="Calibri" w:hAnsi="Calibri"/>
+          <w:b/>
+        </w:rPr>
+        <w:t xml:space="preserve"> from Mac to server:</w:t>
+      </w:r>
+    </w:p>
+    <w:p>
+      <w:pPr>
+        <w:rPr>
+          <w:rFonts w:ascii="Calibri" w:hAnsi="Calibri"/>
+        </w:rPr>
+      </w:pPr>
+    </w:p>
+    <w:p>
+      <w:pPr>
+        <w:rPr>
+          <w:rFonts w:ascii="Calibri" w:hAnsi="Calibri"/>
+        </w:rPr>
+      </w:pPr>
+      <w:proofErr w:type="spellStart"/>
+      <w:proofErr w:type="gramStart"/>
+      <w:r>
+        <w:rPr>
+          <w:rFonts w:ascii="Calibri" w:hAnsi="Calibri"/>
+        </w:rPr>
+        <w:t>scp</w:t>
+      </w:r>
+      <w:proofErr w:type="spellEnd"/>
+      <w:proofErr w:type="gramEnd"/>
+      <w:r>
+        <w:rPr>
+          <w:rFonts w:ascii="Calibri" w:hAnsi="Calibri"/>
+        </w:rPr>
+        <w:t xml:space="preserve"> </w:t>
+      </w:r>
+      <w:proofErr w:type="spellStart"/>
+      <w:r>
+        <w:rPr>
+          <w:rFonts w:ascii="Calibri" w:hAnsi="Calibri"/>
+        </w:rPr>
+        <w:t>budgettracker.db</w:t>
+      </w:r>
+      <w:proofErr w:type="spellEnd"/>
+      <w:r>
+        <w:rPr>
+          <w:rFonts w:ascii="Calibri" w:hAnsi="Calibri"/>
+        </w:rPr>
+        <w:t xml:space="preserve"> knkiers@budgettracker.cse.taylor.edu:</w:t>
+      </w:r>
     </w:p>
     <w:p>
       <w:pPr>
@@ -588,39 +1018,50 @@
           <w:rFonts w:ascii="Calibri" w:hAnsi="Calibri"/>
         </w:rPr>
       </w:pPr>
-      <w:r>
-        <w:rPr>
-          <w:rFonts w:ascii="Calibri" w:hAnsi="Calibri"/>
-        </w:rPr>
-        <w:t>cd Budget-Tracker</w:t>
-      </w:r>
-    </w:p>
-    <w:p>
-      <w:pPr>
-        <w:rPr>
-          <w:rFonts w:ascii="Calibri" w:hAnsi="Calibri"/>
-        </w:rPr>
-      </w:pPr>
-      <w:proofErr w:type="gramStart"/>
-      <w:r>
-        <w:rPr>
-          <w:rFonts w:ascii="Calibri" w:hAnsi="Calibri"/>
-        </w:rPr>
-        <w:t>hg</w:t>
-      </w:r>
-      <w:proofErr w:type="gramEnd"/>
-      <w:r>
-        <w:rPr>
-          <w:rFonts w:ascii="Calibri" w:hAnsi="Calibri"/>
-        </w:rPr>
-        <w:t xml:space="preserve"> pull --update</w:t>
-      </w:r>
-      <w:r>
-        <w:rPr>
-          <w:rFonts w:ascii="Calibri" w:hAnsi="Calibri"/>
-        </w:rPr>
-        <w:t xml:space="preserve"> (or try hg pull and hg update as two separate steps….)</w:t>
-      </w:r>
+      <w:proofErr w:type="spellStart"/>
+      <w:proofErr w:type="gramStart"/>
+      <w:r>
+        <w:rPr>
+          <w:rFonts w:ascii="Calibri" w:hAnsi="Calibri"/>
+        </w:rPr>
+        <w:t>cp</w:t>
+      </w:r>
+      <w:proofErr w:type="spellEnd"/>
+      <w:r>
+        <w:rPr>
+          <w:rFonts w:ascii="Calibri" w:hAnsi="Calibri"/>
+        </w:rPr>
+        <w:t xml:space="preserve"> /home/</w:t>
+      </w:r>
+      <w:proofErr w:type="spellStart"/>
+      <w:r>
+        <w:rPr>
+          <w:rFonts w:ascii="Calibri" w:hAnsi="Calibri"/>
+        </w:rPr>
+        <w:t>knkiers</w:t>
+      </w:r>
+      <w:proofErr w:type="spellEnd"/>
+      <w:r>
+        <w:rPr>
+          <w:rFonts w:ascii="Calibri" w:hAnsi="Calibri"/>
+        </w:rPr>
+        <w:t>/</w:t>
+      </w:r>
+      <w:proofErr w:type="spellStart"/>
+      <w:r>
+        <w:rPr>
+          <w:rFonts w:ascii="Calibri" w:hAnsi="Calibri"/>
+        </w:rPr>
+        <w:t>budgettracker.db</w:t>
+      </w:r>
+      <w:proofErr w:type="spellEnd"/>
+      <w:r>
+        <w:rPr>
+          <w:rFonts w:ascii="Calibri" w:hAnsi="Calibri"/>
+        </w:rPr>
+        <w:t xml:space="preserve"> ~budget/Budget-Tracker/.</w:t>
+      </w:r>
+      <w:proofErr w:type="gramEnd"/>
     </w:p>
     <w:p>
       <w:pPr>
@@ -643,151 +1084,8 @@
           <w:rFonts w:ascii="Calibri" w:hAnsi="Calibri"/>
         </w:rPr>
       </w:pPr>
-      <w:proofErr w:type="spellStart"/>
-      <w:proofErr w:type="gramStart"/>
-      <w:r>
-        <w:rPr>
-          <w:rFonts w:ascii="Calibri" w:hAnsi="Calibri"/>
-        </w:rPr>
-        <w:t>sudo</w:t>
-      </w:r>
-      <w:proofErr w:type="spellEnd"/>
-      <w:proofErr w:type="gramEnd"/>
-      <w:r>
-        <w:rPr>
-          <w:rFonts w:ascii="Calibri" w:hAnsi="Calibri"/>
-        </w:rPr>
-        <w:t xml:space="preserve"> </w:t>
-      </w:r>
-      <w:proofErr w:type="spellStart"/>
-      <w:r>
-        <w:rPr>
-          <w:rFonts w:ascii="Calibri" w:hAnsi="Calibri"/>
-        </w:rPr>
-        <w:t>supervisorctl</w:t>
-      </w:r>
-      <w:proofErr w:type="spellEnd"/>
-    </w:p>
-    <w:p>
-      <w:pPr>
-        <w:rPr>
-          <w:rFonts w:ascii="Calibri" w:hAnsi="Calibri"/>
-        </w:rPr>
-      </w:pPr>
-      <w:proofErr w:type="gramStart"/>
-      <w:r>
-        <w:rPr>
-          <w:rFonts w:ascii="Calibri" w:hAnsi="Calibri"/>
-        </w:rPr>
-        <w:t>restart</w:t>
-      </w:r>
-      <w:proofErr w:type="gramEnd"/>
-      <w:r>
-        <w:rPr>
-          <w:rFonts w:ascii="Calibri" w:hAnsi="Calibri"/>
-        </w:rPr>
-        <w:t xml:space="preserve"> </w:t>
-      </w:r>
-      <w:proofErr w:type="spellStart"/>
-      <w:r>
-        <w:rPr>
-          <w:rFonts w:ascii="Calibri" w:hAnsi="Calibri"/>
-        </w:rPr>
-        <w:t>budgettracker</w:t>
-      </w:r>
-      <w:proofErr w:type="spellEnd"/>
-    </w:p>
-    <w:p>
-      <w:pPr>
-        <w:rPr>
-          <w:rFonts w:ascii="Calibri" w:hAnsi="Calibri"/>
-        </w:rPr>
-      </w:pPr>
-      <w:proofErr w:type="gramStart"/>
-      <w:r>
-        <w:rPr>
-          <w:rFonts w:ascii="Calibri" w:hAnsi="Calibri"/>
-        </w:rPr>
-        <w:t>exit</w:t>
-      </w:r>
-      <w:proofErr w:type="gramEnd"/>
-    </w:p>
-    <w:p>
-      <w:pPr>
-        <w:rPr>
-          <w:rFonts w:ascii="Calibri" w:hAnsi="Calibri"/>
-        </w:rPr>
-      </w:pPr>
-    </w:p>
-    <w:p>
-      <w:pPr>
-        <w:rPr>
-          <w:rFonts w:ascii="Calibri" w:hAnsi="Calibri"/>
-          <w:b/>
-        </w:rPr>
-      </w:pPr>
       <w:bookmarkStart w:id="0" w:name="_GoBack"/>
-      <w:r>
-        <w:rPr>
-          <w:rFonts w:ascii="Calibri" w:hAnsi="Calibri"/>
-          <w:b/>
-        </w:rPr>
-        <w:t xml:space="preserve">Copy </w:t>
-      </w:r>
-      <w:proofErr w:type="spellStart"/>
-      <w:r>
-        <w:rPr>
-          <w:rFonts w:ascii="Calibri" w:hAnsi="Calibri"/>
-          <w:b/>
-        </w:rPr>
-        <w:t>db</w:t>
-      </w:r>
-      <w:proofErr w:type="spellEnd"/>
-      <w:r>
-        <w:rPr>
-          <w:rFonts w:ascii="Calibri" w:hAnsi="Calibri"/>
-          <w:b/>
-        </w:rPr>
-        <w:t xml:space="preserve"> from server to Mac:</w:t>
-      </w:r>
       <w:bookmarkEnd w:id="0"/>
-    </w:p>
-    <w:p>
-      <w:pPr>
-        <w:rPr>
-          <w:rFonts w:ascii="Calibri" w:hAnsi="Calibri"/>
-        </w:rPr>
-      </w:pPr>
-    </w:p>
-    <w:p>
-      <w:pPr>
-        <w:rPr>
-          <w:rFonts w:ascii="Calibri" w:hAnsi="Calibri"/>
-        </w:rPr>
-      </w:pPr>
-      <w:proofErr w:type="spellStart"/>
-      <w:proofErr w:type="gramStart"/>
-      <w:r>
-        <w:rPr>
-          <w:rFonts w:ascii="Calibri" w:hAnsi="Calibri"/>
-        </w:rPr>
-        <w:t>scp</w:t>
-      </w:r>
-      <w:proofErr w:type="spellEnd"/>
-      <w:proofErr w:type="gramEnd"/>
-      <w:r>
-        <w:rPr>
-          <w:rFonts w:ascii="Calibri" w:hAnsi="Calibri"/>
-        </w:rPr>
-        <w:t xml:space="preserve"> knkiers@budgettracker.cse.taylor.edu:/home/budget/Budget-Tracker/budgettracker.db .</w:t>
-      </w:r>
-    </w:p>
-    <w:p>
-      <w:pPr>
-        <w:rPr>
-          <w:rFonts w:ascii="Calibri" w:hAnsi="Calibri"/>
-        </w:rPr>
-      </w:pPr>
     </w:p>
     <w:p>
       <w:pPr>

</xml_diff>

<commit_message>
integrated adjusted budget into various views
</commit_message>
<xml_diff>
--- a/doc/Steps to pull from hg and then reboot BudgetTracker server.docx
+++ b/doc/Steps to pull from hg and then reboot BudgetTracker server.docx
@@ -281,6 +281,12 @@
         </w:rPr>
         <w:t>cd BudgetTracker</w:t>
       </w:r>
+      <w:r>
+        <w:rPr>
+          <w:rFonts w:ascii="Calibri" w:hAnsi="Calibri"/>
+        </w:rPr>
+        <w:t>-dev</w:t>
+      </w:r>
     </w:p>
     <w:p>
       <w:pPr>
@@ -876,216 +882,222 @@
           <w:rFonts w:ascii="Calibri" w:hAnsi="Calibri"/>
         </w:rPr>
         <w:t>c</w:t>
+      </w:r>
+      <w:r>
+        <w:rPr>
+          <w:rFonts w:ascii="Calibri" w:hAnsi="Calibri"/>
+        </w:rPr>
+        <w:t>trl r…and then start typing the first few letters</w:t>
+      </w:r>
+    </w:p>
+    <w:p>
+      <w:pPr>
+        <w:rPr>
+          <w:rFonts w:ascii="Calibri" w:hAnsi="Calibri"/>
+        </w:rPr>
+      </w:pPr>
+    </w:p>
+    <w:p>
+      <w:pPr>
+        <w:rPr>
+          <w:rFonts w:ascii="Calibri" w:hAnsi="Calibri"/>
+          <w:b/>
+        </w:rPr>
+      </w:pPr>
+      <w:r>
+        <w:rPr>
+          <w:rFonts w:ascii="Calibri" w:hAnsi="Calibri"/>
+          <w:b/>
+        </w:rPr>
+        <w:t>Note….</w:t>
+      </w:r>
+    </w:p>
+    <w:p>
+      <w:pPr>
+        <w:rPr>
+          <w:rFonts w:ascii="Calibri" w:hAnsi="Calibri"/>
+        </w:rPr>
+      </w:pPr>
+    </w:p>
+    <w:p>
+      <w:pPr>
+        <w:rPr>
+          <w:rFonts w:ascii="Calibri" w:hAnsi="Calibri"/>
+        </w:rPr>
+      </w:pPr>
+      <w:r>
+        <w:rPr>
+          <w:rFonts w:ascii="Calibri" w:hAnsi="Calibri"/>
+        </w:rPr>
+        <w:t xml:space="preserve">cdvirtualenv (cd to </w:t>
+      </w:r>
+      <w:r>
+        <w:rPr>
+          <w:rFonts w:ascii="Calibri" w:hAnsi="Calibri"/>
+        </w:rPr>
+        <w:t xml:space="preserve">current </w:t>
+      </w:r>
+      <w:r>
+        <w:rPr>
+          <w:rFonts w:ascii="Calibri" w:hAnsi="Calibri"/>
+        </w:rPr>
+        <w:t>virtual environment)</w:t>
+      </w:r>
+    </w:p>
+    <w:p>
+      <w:pPr>
+        <w:rPr>
+          <w:rFonts w:ascii="Calibri" w:hAnsi="Calibri"/>
+        </w:rPr>
+      </w:pPr>
+    </w:p>
+    <w:p>
+      <w:pPr>
+        <w:rPr>
+          <w:rFonts w:ascii="Calibri" w:hAnsi="Calibri"/>
+        </w:rPr>
+      </w:pPr>
+      <w:r>
+        <w:rPr>
+          <w:rFonts w:ascii="Calibri" w:hAnsi="Calibri"/>
+        </w:rPr>
+        <w:t>Virtual environments are in:</w:t>
+      </w:r>
+    </w:p>
+    <w:p>
+      <w:pPr>
+        <w:rPr>
+          <w:rFonts w:ascii="Calibri" w:hAnsi="Calibri"/>
+        </w:rPr>
+      </w:pPr>
+    </w:p>
+    <w:p>
+      <w:pPr>
+        <w:rPr>
+          <w:rFonts w:ascii="Calibri" w:hAnsi="Calibri"/>
+        </w:rPr>
+      </w:pPr>
+      <w:r>
+        <w:rPr>
+          <w:rFonts w:ascii="Calibri" w:hAnsi="Calibri"/>
+        </w:rPr>
+        <w:t>/Users/kenkiers/.virtualenvs</w:t>
+      </w:r>
+    </w:p>
+    <w:p>
+      <w:pPr>
+        <w:rPr>
+          <w:rFonts w:ascii="Calibri" w:hAnsi="Calibri"/>
+        </w:rPr>
+      </w:pPr>
+    </w:p>
+    <w:p>
+      <w:pPr>
+        <w:rPr>
+          <w:rFonts w:ascii="Calibri" w:hAnsi="Calibri"/>
+        </w:rPr>
+      </w:pPr>
+      <w:r>
+        <w:rPr>
+          <w:rFonts w:ascii="Calibri" w:hAnsi="Calibri"/>
+        </w:rPr>
+        <w:t>-------</w:t>
+      </w:r>
+    </w:p>
+    <w:p>
+      <w:pPr>
+        <w:rPr>
+          <w:rFonts w:ascii="Calibri" w:hAnsi="Calibri"/>
+          <w:b/>
+        </w:rPr>
+      </w:pPr>
+    </w:p>
+    <w:p>
+      <w:pPr>
+        <w:rPr>
+          <w:rFonts w:ascii="Calibri" w:hAnsi="Calibri"/>
+          <w:b/>
+        </w:rPr>
+      </w:pPr>
+      <w:r>
+        <w:rPr>
+          <w:rFonts w:ascii="Calibri" w:hAnsi="Calibri"/>
+          <w:b/>
+        </w:rPr>
+        <w:t xml:space="preserve">Steps to </w:t>
+      </w:r>
+      <w:r>
+        <w:rPr>
+          <w:rFonts w:ascii="Calibri" w:hAnsi="Calibri"/>
+          <w:b/>
+        </w:rPr>
+        <w:t>dump data out in json format:</w:t>
+      </w:r>
+    </w:p>
+    <w:p>
+      <w:pPr>
+        <w:rPr>
+          <w:rFonts w:ascii="Calibri" w:hAnsi="Calibri"/>
+          <w:b/>
+        </w:rPr>
+      </w:pPr>
+    </w:p>
+    <w:p>
+      <w:pPr>
+        <w:rPr>
+          <w:rFonts w:ascii="Calibri" w:hAnsi="Calibri"/>
+          <w:b/>
+        </w:rPr>
+      </w:pPr>
+      <w:r>
+        <w:rPr>
+          <w:rFonts w:ascii="Calibri" w:hAnsi="Calibri"/>
+          <w:b/>
+        </w:rPr>
+        <w:t>On my Mac (can probably do this on the virtual machine, as well):</w:t>
+      </w:r>
+    </w:p>
+    <w:p>
+      <w:pPr>
+        <w:rPr>
+          <w:rFonts w:ascii="Calibri" w:hAnsi="Calibri"/>
+          <w:b/>
+        </w:rPr>
+      </w:pPr>
+    </w:p>
+    <w:p>
+      <w:pPr>
+        <w:rPr>
+          <w:rFonts w:ascii="Calibri" w:hAnsi="Calibri"/>
+        </w:rPr>
+      </w:pPr>
+      <w:r>
+        <w:rPr>
+          <w:rFonts w:ascii="Calibri" w:hAnsi="Calibri"/>
+        </w:rPr>
+        <w:t>(I think this works, but have not checked it….)</w:t>
+      </w:r>
+    </w:p>
+    <w:p>
+      <w:pPr>
+        <w:rPr>
+          <w:rFonts w:ascii="Calibri" w:hAnsi="Calibri"/>
+        </w:rPr>
+      </w:pPr>
+      <w:r>
+        <w:rPr>
+          <w:rFonts w:ascii="Calibri" w:hAnsi="Calibri"/>
+        </w:rPr>
+        <w:t>cd BudgetTracker</w:t>
+      </w:r>
+      <w:r>
+        <w:rPr>
+          <w:rFonts w:ascii="Calibri" w:hAnsi="Calibri"/>
+        </w:rPr>
+        <w:t>-dev</w:t>
       </w:r>
       <w:bookmarkStart w:id="0" w:name="_GoBack"/>
       <w:bookmarkEnd w:id="0"/>
-      <w:r>
-        <w:rPr>
-          <w:rFonts w:ascii="Calibri" w:hAnsi="Calibri"/>
-        </w:rPr>
-        <w:t>trl r…and then start typing the first few letters</w:t>
-      </w:r>
-    </w:p>
-    <w:p>
-      <w:pPr>
-        <w:rPr>
-          <w:rFonts w:ascii="Calibri" w:hAnsi="Calibri"/>
-        </w:rPr>
-      </w:pPr>
-    </w:p>
-    <w:p>
-      <w:pPr>
-        <w:rPr>
-          <w:rFonts w:ascii="Calibri" w:hAnsi="Calibri"/>
-          <w:b/>
-        </w:rPr>
-      </w:pPr>
-      <w:r>
-        <w:rPr>
-          <w:rFonts w:ascii="Calibri" w:hAnsi="Calibri"/>
-          <w:b/>
-        </w:rPr>
-        <w:t>Note….</w:t>
-      </w:r>
-    </w:p>
-    <w:p>
-      <w:pPr>
-        <w:rPr>
-          <w:rFonts w:ascii="Calibri" w:hAnsi="Calibri"/>
-        </w:rPr>
-      </w:pPr>
-    </w:p>
-    <w:p>
-      <w:pPr>
-        <w:rPr>
-          <w:rFonts w:ascii="Calibri" w:hAnsi="Calibri"/>
-        </w:rPr>
-      </w:pPr>
-      <w:r>
-        <w:rPr>
-          <w:rFonts w:ascii="Calibri" w:hAnsi="Calibri"/>
-        </w:rPr>
-        <w:t xml:space="preserve">cdvirtualenv (cd to </w:t>
-      </w:r>
-      <w:r>
-        <w:rPr>
-          <w:rFonts w:ascii="Calibri" w:hAnsi="Calibri"/>
-        </w:rPr>
-        <w:t xml:space="preserve">current </w:t>
-      </w:r>
-      <w:r>
-        <w:rPr>
-          <w:rFonts w:ascii="Calibri" w:hAnsi="Calibri"/>
-        </w:rPr>
-        <w:t>virtual environment)</w:t>
-      </w:r>
-    </w:p>
-    <w:p>
-      <w:pPr>
-        <w:rPr>
-          <w:rFonts w:ascii="Calibri" w:hAnsi="Calibri"/>
-        </w:rPr>
-      </w:pPr>
-    </w:p>
-    <w:p>
-      <w:pPr>
-        <w:rPr>
-          <w:rFonts w:ascii="Calibri" w:hAnsi="Calibri"/>
-        </w:rPr>
-      </w:pPr>
-      <w:r>
-        <w:rPr>
-          <w:rFonts w:ascii="Calibri" w:hAnsi="Calibri"/>
-        </w:rPr>
-        <w:t>Virtual environments are in:</w:t>
-      </w:r>
-    </w:p>
-    <w:p>
-      <w:pPr>
-        <w:rPr>
-          <w:rFonts w:ascii="Calibri" w:hAnsi="Calibri"/>
-        </w:rPr>
-      </w:pPr>
-    </w:p>
-    <w:p>
-      <w:pPr>
-        <w:rPr>
-          <w:rFonts w:ascii="Calibri" w:hAnsi="Calibri"/>
-        </w:rPr>
-      </w:pPr>
-      <w:r>
-        <w:rPr>
-          <w:rFonts w:ascii="Calibri" w:hAnsi="Calibri"/>
-        </w:rPr>
-        <w:t>/Users/kenkiers/.virtualenvs</w:t>
-      </w:r>
-    </w:p>
-    <w:p>
-      <w:pPr>
-        <w:rPr>
-          <w:rFonts w:ascii="Calibri" w:hAnsi="Calibri"/>
-        </w:rPr>
-      </w:pPr>
-    </w:p>
-    <w:p>
-      <w:pPr>
-        <w:rPr>
-          <w:rFonts w:ascii="Calibri" w:hAnsi="Calibri"/>
-        </w:rPr>
-      </w:pPr>
-      <w:r>
-        <w:rPr>
-          <w:rFonts w:ascii="Calibri" w:hAnsi="Calibri"/>
-        </w:rPr>
-        <w:t>-------</w:t>
-      </w:r>
-    </w:p>
-    <w:p>
-      <w:pPr>
-        <w:rPr>
-          <w:rFonts w:ascii="Calibri" w:hAnsi="Calibri"/>
-          <w:b/>
-        </w:rPr>
-      </w:pPr>
-    </w:p>
-    <w:p>
-      <w:pPr>
-        <w:rPr>
-          <w:rFonts w:ascii="Calibri" w:hAnsi="Calibri"/>
-          <w:b/>
-        </w:rPr>
-      </w:pPr>
-      <w:r>
-        <w:rPr>
-          <w:rFonts w:ascii="Calibri" w:hAnsi="Calibri"/>
-          <w:b/>
-        </w:rPr>
-        <w:t xml:space="preserve">Steps to </w:t>
-      </w:r>
-      <w:r>
-        <w:rPr>
-          <w:rFonts w:ascii="Calibri" w:hAnsi="Calibri"/>
-          <w:b/>
-        </w:rPr>
-        <w:t>dump data out in json format:</w:t>
-      </w:r>
-    </w:p>
-    <w:p>
-      <w:pPr>
-        <w:rPr>
-          <w:rFonts w:ascii="Calibri" w:hAnsi="Calibri"/>
-          <w:b/>
-        </w:rPr>
-      </w:pPr>
-    </w:p>
-    <w:p>
-      <w:pPr>
-        <w:rPr>
-          <w:rFonts w:ascii="Calibri" w:hAnsi="Calibri"/>
-          <w:b/>
-        </w:rPr>
-      </w:pPr>
-      <w:r>
-        <w:rPr>
-          <w:rFonts w:ascii="Calibri" w:hAnsi="Calibri"/>
-          <w:b/>
-        </w:rPr>
-        <w:t>On my Mac (can probably do this on the virtual machine, as well):</w:t>
-      </w:r>
-    </w:p>
-    <w:p>
-      <w:pPr>
-        <w:rPr>
-          <w:rFonts w:ascii="Calibri" w:hAnsi="Calibri"/>
-          <w:b/>
-        </w:rPr>
-      </w:pPr>
-    </w:p>
-    <w:p>
-      <w:pPr>
-        <w:rPr>
-          <w:rFonts w:ascii="Calibri" w:hAnsi="Calibri"/>
-        </w:rPr>
-      </w:pPr>
-      <w:r>
-        <w:rPr>
-          <w:rFonts w:ascii="Calibri" w:hAnsi="Calibri"/>
-        </w:rPr>
-        <w:t>(I think this works, but have not checked it….)</w:t>
-      </w:r>
-    </w:p>
-    <w:p>
-      <w:pPr>
-        <w:rPr>
-          <w:rFonts w:ascii="Calibri" w:hAnsi="Calibri"/>
-        </w:rPr>
-      </w:pPr>
-      <w:r>
-        <w:rPr>
-          <w:rFonts w:ascii="Calibri" w:hAnsi="Calibri"/>
-        </w:rPr>
-        <w:t>cd BudgetTracker</w:t>
-      </w:r>
     </w:p>
     <w:p>
       <w:pPr>
@@ -2127,6 +2139,366 @@
           <w:rFonts w:ascii="Calibri" w:hAnsi="Calibri"/>
         </w:rPr>
         <w:t>scp ichair.db ichair@ichair.cse.taylor.edu:prod/src/.</w:t>
+      </w:r>
+    </w:p>
+    <w:p>
+      <w:pPr>
+        <w:rPr>
+          <w:rFonts w:ascii="Calibri" w:hAnsi="Calibri"/>
+        </w:rPr>
+      </w:pPr>
+    </w:p>
+    <w:p>
+      <w:pPr>
+        <w:rPr>
+          <w:rFonts w:ascii="Calibri" w:hAnsi="Calibri"/>
+        </w:rPr>
+      </w:pPr>
+      <w:r>
+        <w:rPr>
+          <w:rFonts w:ascii="Calibri" w:hAnsi="Calibri"/>
+        </w:rPr>
+        <w:t>-------</w:t>
+      </w:r>
+    </w:p>
+    <w:p>
+      <w:pPr>
+        <w:rPr>
+          <w:rFonts w:ascii="Calibri" w:hAnsi="Calibri"/>
+        </w:rPr>
+      </w:pPr>
+    </w:p>
+    <w:p>
+      <w:pPr>
+        <w:rPr>
+          <w:rFonts w:ascii="Calibri" w:hAnsi="Calibri"/>
+          <w:b/>
+        </w:rPr>
+      </w:pPr>
+      <w:r>
+        <w:rPr>
+          <w:rFonts w:ascii="Calibri" w:hAnsi="Calibri"/>
+          <w:b/>
+        </w:rPr>
+        <w:t>Steps that we followed to move from Django 1.5 to 1.7, and also to migrate the database…as far as I can recall:</w:t>
+      </w:r>
+    </w:p>
+    <w:p>
+      <w:pPr>
+        <w:rPr>
+          <w:rFonts w:ascii="Calibri" w:hAnsi="Calibri"/>
+        </w:rPr>
+      </w:pPr>
+    </w:p>
+    <w:p>
+      <w:pPr>
+        <w:rPr>
+          <w:rFonts w:ascii="Calibri" w:hAnsi="Calibri"/>
+        </w:rPr>
+      </w:pPr>
+      <w:r>
+        <w:rPr>
+          <w:rFonts w:ascii="Calibri" w:hAnsi="Calibri"/>
+        </w:rPr>
+        <w:t>Made a new directory; inside there did</w:t>
+      </w:r>
+    </w:p>
+    <w:p>
+      <w:pPr>
+        <w:rPr>
+          <w:rFonts w:ascii="Calibri" w:hAnsi="Calibri"/>
+        </w:rPr>
+      </w:pPr>
+      <w:r>
+        <w:rPr>
+          <w:rFonts w:ascii="Calibri" w:hAnsi="Calibri"/>
+        </w:rPr>
+        <w:tab/>
+        <w:t>hg clone https://….</w:t>
+      </w:r>
+    </w:p>
+    <w:p>
+      <w:pPr>
+        <w:rPr>
+          <w:rFonts w:ascii="Calibri" w:hAnsi="Calibri"/>
+        </w:rPr>
+      </w:pPr>
+      <w:r>
+        <w:rPr>
+          <w:rFonts w:ascii="Calibri" w:hAnsi="Calibri"/>
+        </w:rPr>
+        <w:t>…then had to mess around a bit to move the new cloned directory into BudgetTracker-dev (the new development directory).</w:t>
+      </w:r>
+    </w:p>
+    <w:p>
+      <w:pPr>
+        <w:rPr>
+          <w:rFonts w:ascii="Calibri" w:hAnsi="Calibri"/>
+        </w:rPr>
+      </w:pPr>
+    </w:p>
+    <w:p>
+      <w:pPr>
+        <w:rPr>
+          <w:rFonts w:ascii="Calibri" w:hAnsi="Calibri"/>
+        </w:rPr>
+      </w:pPr>
+      <w:r>
+        <w:rPr>
+          <w:rFonts w:ascii="Calibri" w:hAnsi="Calibri"/>
+        </w:rPr>
+        <w:t>Made a new virtual environment (mkvirtualenv</w:t>
+      </w:r>
+      <w:r>
+        <w:rPr>
+          <w:rFonts w:ascii="Calibri" w:hAnsi="Calibri"/>
+        </w:rPr>
+        <w:t>; it’s called django17 on my Mac); used pip to install version 1.7.xx of Django (pip install Django==1.7.xx, or something like that).</w:t>
+      </w:r>
+    </w:p>
+    <w:p>
+      <w:pPr>
+        <w:rPr>
+          <w:rFonts w:ascii="Calibri" w:hAnsi="Calibri"/>
+        </w:rPr>
+      </w:pPr>
+    </w:p>
+    <w:p>
+      <w:pPr>
+        <w:rPr>
+          <w:rFonts w:ascii="Calibri" w:hAnsi="Calibri"/>
+        </w:rPr>
+      </w:pPr>
+      <w:r>
+        <w:rPr>
+          <w:rFonts w:ascii="Calibri" w:hAnsi="Calibri"/>
+        </w:rPr>
+        <w:t>Tried ./manage.py runserver, but it gagged on a few things.  For one thing, Django 1.7 is now a bit pickier about tuples, and I was missing some commas at the ends of the tuples.</w:t>
+      </w:r>
+    </w:p>
+    <w:p>
+      <w:pPr>
+        <w:rPr>
+          <w:rFonts w:ascii="Calibri" w:hAnsi="Calibri"/>
+        </w:rPr>
+      </w:pPr>
+    </w:p>
+    <w:p>
+      <w:pPr>
+        <w:rPr>
+          <w:rFonts w:ascii="Calibri" w:hAnsi="Calibri"/>
+        </w:rPr>
+      </w:pPr>
+      <w:r>
+        <w:rPr>
+          <w:rFonts w:ascii="Calibri" w:hAnsi="Calibri"/>
+        </w:rPr>
+        <w:t>We removed the photo property from the Person model (which was not being used anyways, and required PIP/Pillow, which was a headache).</w:t>
+      </w:r>
+    </w:p>
+    <w:p>
+      <w:pPr>
+        <w:rPr>
+          <w:rFonts w:ascii="Calibri" w:hAnsi="Calibri"/>
+        </w:rPr>
+      </w:pPr>
+    </w:p>
+    <w:p>
+      <w:pPr>
+        <w:rPr>
+          <w:rFonts w:ascii="Calibri" w:hAnsi="Calibri"/>
+        </w:rPr>
+      </w:pPr>
+      <w:r>
+        <w:rPr>
+          <w:rFonts w:ascii="Calibri" w:hAnsi="Calibri"/>
+        </w:rPr>
+        <w:t>We removed the db in the dev version and then ran ./manage.py makemigrations budget_app, which set up the migrations that would be run.  Then we ran ./manage.py migrate.  (For a brand new app, you might only do the second step...not completely sure.)  Migrate now acts like syncdb in that it generates a new empty database.</w:t>
+      </w:r>
+    </w:p>
+    <w:p>
+      <w:pPr>
+        <w:rPr>
+          <w:rFonts w:ascii="Calibri" w:hAnsi="Calibri"/>
+        </w:rPr>
+      </w:pPr>
+    </w:p>
+    <w:p>
+      <w:pPr>
+        <w:rPr>
+          <w:rFonts w:ascii="Calibri" w:hAnsi="Calibri"/>
+        </w:rPr>
+      </w:pPr>
+      <w:r>
+        <w:rPr>
+          <w:rFonts w:ascii="Calibri" w:hAnsi="Calibri"/>
+        </w:rPr>
+        <w:t>We ran the new version of the app (./manage.py runserver), but it gagged on simplejson.  This is now deprecated in favour of json, so all we had to do was replace simplejson by json everywhere in views.py.</w:t>
+      </w:r>
+    </w:p>
+    <w:p>
+      <w:pPr>
+        <w:rPr>
+          <w:rFonts w:ascii="Calibri" w:hAnsi="Calibri"/>
+        </w:rPr>
+      </w:pPr>
+    </w:p>
+    <w:p>
+      <w:pPr>
+        <w:rPr>
+          <w:rFonts w:ascii="Calibri" w:hAnsi="Calibri"/>
+        </w:rPr>
+      </w:pPr>
+      <w:r>
+        <w:rPr>
+          <w:rFonts w:ascii="Calibri" w:hAnsi="Calibri"/>
+        </w:rPr>
+        <w:t xml:space="preserve">Now that the code was in good shape, we went to the old virtual environment, for the old development version of the code, copied over the db from the server and ran dumpdata to generate a json file.  We went into the json file and manually deleted the “photo” property for the “person” objects, as well as the contenttype and site records (near the beginning of the json file).  Then we copied the file over to the new development environment on my Mac, and did </w:t>
+      </w:r>
+      <w:r>
+        <w:rPr>
+          <w:rFonts w:ascii="Calibri" w:hAnsi="Calibri"/>
+        </w:rPr>
+        <w:t>‘</w:t>
+      </w:r>
+      <w:r>
+        <w:rPr>
+          <w:rFonts w:ascii="Calibri" w:hAnsi="Calibri"/>
+        </w:rPr>
+        <w:t>workon django17</w:t>
+      </w:r>
+      <w:r>
+        <w:rPr>
+          <w:rFonts w:ascii="Calibri" w:hAnsi="Calibri"/>
+        </w:rPr>
+        <w:t>’.  Then we used loaddata to reconstruct the database.</w:t>
+      </w:r>
+    </w:p>
+    <w:p>
+      <w:pPr>
+        <w:rPr>
+          <w:rFonts w:ascii="Calibri" w:hAnsi="Calibri"/>
+        </w:rPr>
+      </w:pPr>
+    </w:p>
+    <w:p>
+      <w:pPr>
+        <w:rPr>
+          <w:rFonts w:ascii="Calibri" w:hAnsi="Calibri"/>
+        </w:rPr>
+      </w:pPr>
+      <w:r>
+        <w:rPr>
+          <w:rFonts w:ascii="Calibri" w:hAnsi="Calibri"/>
+        </w:rPr>
+        <w:t>We used pip freeze &gt;requirements.txt (I think) to generate the new requirements file for the app.</w:t>
+      </w:r>
+    </w:p>
+    <w:p>
+      <w:pPr>
+        <w:rPr>
+          <w:rFonts w:ascii="Calibri" w:hAnsi="Calibri"/>
+        </w:rPr>
+      </w:pPr>
+    </w:p>
+    <w:p>
+      <w:pPr>
+        <w:rPr>
+          <w:rFonts w:ascii="Calibri" w:hAnsi="Calibri"/>
+        </w:rPr>
+      </w:pPr>
+      <w:r>
+        <w:rPr>
+          <w:rFonts w:ascii="Calibri" w:hAnsi="Calibri"/>
+        </w:rPr>
+        <w:t>We did hg add budget_app to add the new migration files to the list of files that would be stored in the repo.</w:t>
+      </w:r>
+    </w:p>
+    <w:p>
+      <w:pPr>
+        <w:rPr>
+          <w:rFonts w:ascii="Calibri" w:hAnsi="Calibri"/>
+        </w:rPr>
+      </w:pPr>
+    </w:p>
+    <w:p>
+      <w:pPr>
+        <w:rPr>
+          <w:rFonts w:ascii="Calibri" w:hAnsi="Calibri"/>
+        </w:rPr>
+      </w:pPr>
+      <w:r>
+        <w:rPr>
+          <w:rFonts w:ascii="Calibri" w:hAnsi="Calibri"/>
+        </w:rPr>
+        <w:t>Finally, we updated the (hg commit/push) repo and pulled from the server.  On the server we also set up a new virtual environment to run django 1.7.xx.  Then we copied the new db (after making a back up, of course!!!) from my Mac to the server.</w:t>
+      </w:r>
+    </w:p>
+    <w:p>
+      <w:pPr>
+        <w:rPr>
+          <w:rFonts w:ascii="Calibri" w:hAnsi="Calibri"/>
+        </w:rPr>
+      </w:pPr>
+    </w:p>
+    <w:p>
+      <w:pPr>
+        <w:rPr>
+          <w:rFonts w:ascii="Calibri" w:hAnsi="Calibri"/>
+        </w:rPr>
+      </w:pPr>
+      <w:r>
+        <w:rPr>
+          <w:rFonts w:ascii="Calibri" w:hAnsi="Calibri"/>
+        </w:rPr>
+        <w:t>That was more or less it, I think!</w:t>
+      </w:r>
+    </w:p>
+    <w:p>
+      <w:pPr>
+        <w:rPr>
+          <w:rFonts w:ascii="Calibri" w:hAnsi="Calibri"/>
+        </w:rPr>
+      </w:pPr>
+    </w:p>
+    <w:p>
+      <w:pPr>
+        <w:rPr>
+          <w:rFonts w:ascii="Calibri" w:hAnsi="Calibri"/>
+        </w:rPr>
+      </w:pPr>
+      <w:r>
+        <w:rPr>
+          <w:rFonts w:ascii="Calibri" w:hAnsi="Calibri"/>
+          <w:b/>
+        </w:rPr>
+        <w:t>Note for iChair (assuming I will do something similar there):</w:t>
+      </w:r>
+      <w:r>
+        <w:rPr>
+          <w:rFonts w:ascii="Calibri" w:hAnsi="Calibri"/>
+        </w:rPr>
+        <w:t xml:space="preserve">  In that case, we can also get rid of PIL/Pillow by deleting the photo property of the Person model.  But we will need the xlwt package (and maybe some others).  The current virtualenv for the budget app is called django17.  We should actually rename it something similar to the budget app name, like “budget17”.  Then we can have two django17 environments, one for the budget app (no xlwt) and one for iChair (with xlwt), etc.</w:t>
+      </w:r>
+    </w:p>
+    <w:p>
+      <w:pPr>
+        <w:rPr>
+          <w:rFonts w:ascii="Calibri" w:hAnsi="Calibri"/>
+        </w:rPr>
+      </w:pPr>
+    </w:p>
+    <w:p>
+      <w:pPr>
+        <w:rPr>
+          <w:rFonts w:ascii="Calibri" w:hAnsi="Calibri"/>
+        </w:rPr>
+      </w:pPr>
+      <w:r>
+        <w:rPr>
+          <w:rFonts w:ascii="Calibri" w:hAnsi="Calibri"/>
+        </w:rPr>
+        <w:t xml:space="preserve"> </w:t>
       </w:r>
     </w:p>
     <w:sectPr>
@@ -2401,6 +2773,17 @@
       <w:u w:val="single"/>
     </w:rPr>
   </w:style>
+  <w:style w:type="paragraph" w:styleId="ListParagraph">
+    <w:name w:val="List Paragraph"/>
+    <w:basedOn w:val="Normal"/>
+    <w:uiPriority w:val="34"/>
+    <w:qFormat/>
+    <w:rsid w:val="00E50115"/>
+    <w:pPr>
+      <w:ind w:left="720"/>
+      <w:contextualSpacing/>
+    </w:pPr>
+  </w:style>
 </w:styles>
 </file>
 
@@ -2666,6 +3049,17 @@
       <w:color w:val="0000FF" w:themeColor="hyperlink"/>
       <w:u w:val="single"/>
     </w:rPr>
+  </w:style>
+  <w:style w:type="paragraph" w:styleId="ListParagraph">
+    <w:name w:val="List Paragraph"/>
+    <w:basedOn w:val="Normal"/>
+    <w:uiPriority w:val="34"/>
+    <w:qFormat/>
+    <w:rsid w:val="00E50115"/>
+    <w:pPr>
+      <w:ind w:left="720"/>
+      <w:contextualSpacing/>
+    </w:pPr>
   </w:style>
 </w:styles>
 </file>

</xml_diff>

<commit_message>
rewrote the subaccount summary code to speed it up significantly
</commit_message>
<xml_diff>
--- a/doc/Steps to pull from hg and then reboot BudgetTracker server.docx
+++ b/doc/Steps to pull from hg and then reboot BudgetTracker server.docx
@@ -435,669 +435,663 @@
           <w:rFonts w:ascii="Calibri" w:hAnsi="Calibri"/>
         </w:rPr>
       </w:pPr>
-      <w:r>
-        <w:rPr>
-          <w:rFonts w:ascii="Calibri" w:hAnsi="Calibri"/>
-        </w:rPr>
-        <w:t>(</w:t>
-      </w:r>
-      <w:r>
-        <w:rPr>
-          <w:rFonts w:ascii="Calibri" w:hAnsi="Calibri"/>
-        </w:rPr>
-        <w:t>workon budget</w:t>
-      </w:r>
-      <w:r>
-        <w:rPr>
-          <w:rFonts w:ascii="Calibri" w:hAnsi="Calibri"/>
-        </w:rPr>
-        <w:t>?)</w:t>
-      </w:r>
-    </w:p>
-    <w:p>
-      <w:pPr>
-        <w:rPr>
-          <w:rFonts w:ascii="Calibri" w:hAnsi="Calibri"/>
-        </w:rPr>
-      </w:pPr>
-      <w:r>
-        <w:rPr>
-          <w:rFonts w:ascii="Calibri" w:hAnsi="Calibri"/>
-        </w:rPr>
-        <w:t>hg pull --update</w:t>
-      </w:r>
-      <w:r>
-        <w:rPr>
-          <w:rFonts w:ascii="Calibri" w:hAnsi="Calibri"/>
-        </w:rPr>
-        <w:t xml:space="preserve"> (or try hg pull and hg update as two separate steps….)</w:t>
-      </w:r>
-    </w:p>
-    <w:p>
-      <w:pPr>
-        <w:rPr>
-          <w:rFonts w:ascii="Calibri" w:hAnsi="Calibri"/>
-        </w:rPr>
-      </w:pPr>
-      <w:r>
-        <w:rPr>
-          <w:rFonts w:ascii="Calibri" w:hAnsi="Calibri"/>
-        </w:rPr>
-        <w:t>exit</w:t>
-      </w:r>
-    </w:p>
-    <w:p>
-      <w:pPr>
-        <w:rPr>
-          <w:rFonts w:ascii="Calibri" w:hAnsi="Calibri"/>
-        </w:rPr>
-      </w:pPr>
-      <w:r>
-        <w:rPr>
-          <w:rFonts w:ascii="Calibri" w:hAnsi="Calibri"/>
-        </w:rPr>
-        <w:t>sudo supervisorctl</w:t>
-      </w:r>
-    </w:p>
-    <w:p>
-      <w:pPr>
-        <w:rPr>
-          <w:rFonts w:ascii="Calibri" w:hAnsi="Calibri"/>
-        </w:rPr>
-      </w:pPr>
-      <w:r>
-        <w:rPr>
-          <w:rFonts w:ascii="Calibri" w:hAnsi="Calibri"/>
-        </w:rPr>
-        <w:t xml:space="preserve">restart </w:t>
-      </w:r>
-      <w:r>
-        <w:rPr>
-          <w:rFonts w:ascii="Calibri" w:hAnsi="Calibri"/>
-        </w:rPr>
-        <w:t>budgettracker</w:t>
-      </w:r>
-    </w:p>
-    <w:p>
-      <w:pPr>
-        <w:rPr>
-          <w:rFonts w:ascii="Calibri" w:hAnsi="Calibri"/>
-        </w:rPr>
-      </w:pPr>
-      <w:r>
-        <w:rPr>
-          <w:rFonts w:ascii="Calibri" w:hAnsi="Calibri"/>
-        </w:rPr>
-        <w:t>exit</w:t>
-      </w:r>
-    </w:p>
-    <w:p>
-      <w:pPr>
-        <w:rPr>
-          <w:rFonts w:ascii="Calibri" w:hAnsi="Calibri"/>
-        </w:rPr>
-      </w:pPr>
-    </w:p>
-    <w:p>
-      <w:pPr>
-        <w:rPr>
-          <w:rFonts w:ascii="Calibri" w:hAnsi="Calibri"/>
-          <w:b/>
-        </w:rPr>
-      </w:pPr>
-      <w:r>
-        <w:rPr>
-          <w:rFonts w:ascii="Calibri" w:hAnsi="Calibri"/>
-          <w:b/>
-        </w:rPr>
-        <w:t>Note:  If DNS server is messed up on budgettracker.cse.taylor.edu, can use this:</w:t>
-      </w:r>
-      <w:r>
-        <w:rPr>
-          <w:rFonts w:ascii="Calibri" w:hAnsi="Calibri"/>
-          <w:b/>
-        </w:rPr>
-        <w:br/>
-      </w:r>
-    </w:p>
-    <w:p>
-      <w:pPr>
-        <w:rPr>
-          <w:rFonts w:ascii="Calibri" w:hAnsi="Calibri"/>
-        </w:rPr>
-      </w:pPr>
-      <w:r>
-        <w:rPr>
-          <w:rFonts w:ascii="Calibri" w:hAnsi="Calibri"/>
-        </w:rPr>
-        <w:t>hg pull --insecure https://</w:t>
-      </w:r>
-      <w:r>
-        <w:rPr>
-          <w:rFonts w:ascii="Calibri" w:hAnsi="Calibri"/>
-        </w:rPr>
-        <w:t>knkiers</w:t>
-      </w:r>
-      <w:r>
-        <w:rPr>
-          <w:rFonts w:ascii="Calibri" w:hAnsi="Calibri"/>
-        </w:rPr>
-        <w:t>@10.120.1.52/TU/Budget-Tracker</w:t>
-      </w:r>
-    </w:p>
-    <w:p>
-      <w:pPr>
-        <w:rPr>
-          <w:rFonts w:ascii="Calibri" w:hAnsi="Calibri"/>
-        </w:rPr>
-      </w:pPr>
-    </w:p>
-    <w:p>
-      <w:pPr>
-        <w:rPr>
-          <w:rFonts w:ascii="Calibri" w:hAnsi="Calibri"/>
-        </w:rPr>
-      </w:pPr>
-    </w:p>
-    <w:p>
-      <w:pPr>
-        <w:rPr>
-          <w:rFonts w:ascii="Calibri" w:hAnsi="Calibri"/>
-          <w:b/>
-        </w:rPr>
-      </w:pPr>
-      <w:r>
-        <w:rPr>
-          <w:rFonts w:ascii="Calibri" w:hAnsi="Calibri"/>
-          <w:b/>
-        </w:rPr>
-        <w:t>Copy db from server to Mac:</w:t>
-      </w:r>
-    </w:p>
-    <w:p>
-      <w:pPr>
-        <w:rPr>
-          <w:rFonts w:ascii="Calibri" w:hAnsi="Calibri"/>
-        </w:rPr>
-      </w:pPr>
-    </w:p>
-    <w:p>
-      <w:pPr>
-        <w:rPr>
-          <w:rFonts w:ascii="Calibri" w:hAnsi="Calibri"/>
-        </w:rPr>
-      </w:pPr>
-      <w:r>
-        <w:rPr>
-          <w:rFonts w:ascii="Calibri" w:hAnsi="Calibri"/>
-        </w:rPr>
-        <w:t>scp knkiers@budgettracker.cse.taylor.edu:/home/budget/Budget-Tracker/budgettracker.db .</w:t>
-      </w:r>
-    </w:p>
-    <w:p>
-      <w:pPr>
-        <w:rPr>
-          <w:rFonts w:ascii="Calibri" w:hAnsi="Calibri"/>
-        </w:rPr>
-      </w:pPr>
-    </w:p>
-    <w:p>
-      <w:pPr>
-        <w:rPr>
-          <w:rFonts w:ascii="Calibri" w:hAnsi="Calibri"/>
-          <w:b/>
-        </w:rPr>
-      </w:pPr>
-      <w:r>
-        <w:rPr>
-          <w:rFonts w:ascii="Calibri" w:hAnsi="Calibri"/>
-          <w:b/>
-        </w:rPr>
-        <w:t>Copy db from Mac to server:</w:t>
-      </w:r>
-    </w:p>
-    <w:p>
-      <w:pPr>
-        <w:rPr>
-          <w:rFonts w:ascii="Calibri" w:hAnsi="Calibri"/>
-        </w:rPr>
-      </w:pPr>
-    </w:p>
-    <w:p>
-      <w:pPr>
-        <w:rPr>
-          <w:rFonts w:ascii="Calibri" w:hAnsi="Calibri"/>
-        </w:rPr>
-      </w:pPr>
-      <w:r>
-        <w:rPr>
-          <w:rFonts w:ascii="Calibri" w:hAnsi="Calibri"/>
-        </w:rPr>
-        <w:t>scp budgettracker.db knkiers@budgettracker.cse.taylor.edu:</w:t>
-      </w:r>
-    </w:p>
-    <w:p>
-      <w:pPr>
-        <w:rPr>
-          <w:rFonts w:ascii="Calibri" w:hAnsi="Calibri"/>
-        </w:rPr>
-      </w:pPr>
-      <w:r>
-        <w:rPr>
-          <w:rFonts w:ascii="Calibri" w:hAnsi="Calibri"/>
-        </w:rPr>
-        <w:t>ssh knkiers@budgettracker.cse.taylor.edu</w:t>
-      </w:r>
-    </w:p>
-    <w:p>
-      <w:pPr>
-        <w:rPr>
-          <w:rFonts w:ascii="Calibri" w:hAnsi="Calibri"/>
-        </w:rPr>
-      </w:pPr>
-      <w:r>
-        <w:rPr>
-          <w:rFonts w:ascii="Calibri" w:hAnsi="Calibri"/>
-        </w:rPr>
-        <w:t>sudo -u budget -i</w:t>
-      </w:r>
-    </w:p>
-    <w:p>
-      <w:pPr>
-        <w:rPr>
-          <w:rFonts w:ascii="Calibri" w:hAnsi="Calibri"/>
-        </w:rPr>
-      </w:pPr>
-      <w:r>
-        <w:rPr>
-          <w:rFonts w:ascii="Calibri" w:hAnsi="Calibri"/>
-        </w:rPr>
-        <w:t>cp /home/knkiers/budgettracker.db ~budget/Budget-Tracker/.</w:t>
-      </w:r>
-    </w:p>
-    <w:p>
-      <w:pPr>
-        <w:rPr>
-          <w:rFonts w:ascii="Calibri" w:hAnsi="Calibri"/>
-        </w:rPr>
-      </w:pPr>
-      <w:r>
-        <w:rPr>
-          <w:rFonts w:ascii="Calibri" w:hAnsi="Calibri"/>
-        </w:rPr>
-        <w:t>exit</w:t>
-      </w:r>
-    </w:p>
-    <w:p>
-      <w:pPr>
-        <w:rPr>
-          <w:rFonts w:ascii="Calibri" w:hAnsi="Calibri"/>
-        </w:rPr>
-      </w:pPr>
-    </w:p>
-    <w:p>
-      <w:pPr>
-        <w:rPr>
-          <w:rFonts w:ascii="Calibri" w:hAnsi="Calibri"/>
-          <w:b/>
-        </w:rPr>
-      </w:pPr>
-      <w:r>
-        <w:rPr>
-          <w:rFonts w:ascii="Calibri" w:hAnsi="Calibri"/>
-          <w:b/>
-        </w:rPr>
-        <w:t>Steps to update model and manually migrate db:</w:t>
-      </w:r>
-    </w:p>
-    <w:p>
-      <w:pPr>
-        <w:rPr>
-          <w:rFonts w:ascii="Calibri" w:hAnsi="Calibri"/>
-        </w:rPr>
-      </w:pPr>
-    </w:p>
-    <w:p>
-      <w:pPr>
-        <w:rPr>
-          <w:rFonts w:ascii="Calibri" w:hAnsi="Calibri"/>
-        </w:rPr>
-      </w:pPr>
-      <w:r>
-        <w:rPr>
-          <w:rFonts w:ascii="Calibri" w:hAnsi="Calibri"/>
-        </w:rPr>
-        <w:t>./manage.py dumpdata --indent=4 auth budget_app &gt; budget-data.json</w:t>
-      </w:r>
-    </w:p>
-    <w:p>
-      <w:pPr>
-        <w:rPr>
-          <w:rFonts w:ascii="Calibri" w:hAnsi="Calibri"/>
-        </w:rPr>
-      </w:pPr>
-      <w:r>
-        <w:rPr>
-          <w:rFonts w:ascii="Calibri" w:hAnsi="Calibri"/>
-        </w:rPr>
-        <w:t>…then rm db (or better: move it to a date-stamped back-up)</w:t>
-      </w:r>
-    </w:p>
-    <w:p>
-      <w:pPr>
-        <w:rPr>
-          <w:rFonts w:ascii="Calibri" w:hAnsi="Calibri"/>
-        </w:rPr>
-      </w:pPr>
-      <w:r>
-        <w:rPr>
-          <w:rFonts w:ascii="Calibri" w:hAnsi="Calibri"/>
-        </w:rPr>
-        <w:t>…make the change to the model(s)</w:t>
-      </w:r>
-    </w:p>
-    <w:p>
-      <w:pPr>
-        <w:rPr>
-          <w:rFonts w:ascii="Calibri" w:hAnsi="Calibri"/>
-        </w:rPr>
-      </w:pPr>
-      <w:r>
-        <w:rPr>
-          <w:rFonts w:ascii="Calibri" w:hAnsi="Calibri"/>
-        </w:rPr>
-        <w:t>./manage.py syncdb</w:t>
-      </w:r>
-      <w:r>
-        <w:rPr>
-          <w:rFonts w:ascii="Calibri" w:hAnsi="Calibri"/>
-        </w:rPr>
-        <w:t xml:space="preserve"> (DO add an admin)</w:t>
-      </w:r>
-    </w:p>
-    <w:p>
-      <w:pPr>
-        <w:rPr>
-          <w:rFonts w:ascii="Calibri" w:hAnsi="Calibri"/>
-        </w:rPr>
-      </w:pPr>
-      <w:r>
-        <w:rPr>
-          <w:rFonts w:ascii="Calibri" w:hAnsi="Calibri"/>
-        </w:rPr>
-        <w:t>./manage.py loaddata budget-data.json</w:t>
-      </w:r>
-    </w:p>
-    <w:p>
-      <w:pPr>
-        <w:rPr>
-          <w:rFonts w:ascii="Calibri" w:hAnsi="Calibri"/>
-        </w:rPr>
-      </w:pPr>
-    </w:p>
-    <w:p>
-      <w:pPr>
-        <w:rPr>
-          <w:rFonts w:ascii="Calibri" w:hAnsi="Calibri"/>
-          <w:b/>
-        </w:rPr>
-      </w:pPr>
-      <w:r>
-        <w:rPr>
-          <w:rFonts w:ascii="Calibri" w:hAnsi="Calibri"/>
-          <w:b/>
-        </w:rPr>
-        <w:t>Look at old commands</w:t>
-      </w:r>
-      <w:r>
-        <w:rPr>
-          <w:rFonts w:ascii="Calibri" w:hAnsi="Calibri"/>
-          <w:b/>
-        </w:rPr>
-        <w:t xml:space="preserve"> (i.e., from previous sessions, say)</w:t>
-      </w:r>
-      <w:r>
-        <w:rPr>
-          <w:rFonts w:ascii="Calibri" w:hAnsi="Calibri"/>
-          <w:b/>
-        </w:rPr>
-        <w:t>:</w:t>
-      </w:r>
-    </w:p>
-    <w:p>
-      <w:pPr>
-        <w:rPr>
-          <w:rFonts w:ascii="Calibri" w:hAnsi="Calibri"/>
-        </w:rPr>
-      </w:pPr>
-    </w:p>
-    <w:p>
-      <w:pPr>
-        <w:rPr>
-          <w:rFonts w:ascii="Calibri" w:hAnsi="Calibri"/>
-        </w:rPr>
-      </w:pPr>
-      <w:r>
-        <w:rPr>
-          <w:rFonts w:ascii="Calibri" w:hAnsi="Calibri"/>
-        </w:rPr>
-        <w:t>c</w:t>
-      </w:r>
-      <w:r>
-        <w:rPr>
-          <w:rFonts w:ascii="Calibri" w:hAnsi="Calibri"/>
-        </w:rPr>
-        <w:t>trl r…and then start typing the first few letters</w:t>
-      </w:r>
-    </w:p>
-    <w:p>
-      <w:pPr>
-        <w:rPr>
-          <w:rFonts w:ascii="Calibri" w:hAnsi="Calibri"/>
-        </w:rPr>
-      </w:pPr>
-    </w:p>
-    <w:p>
-      <w:pPr>
-        <w:rPr>
-          <w:rFonts w:ascii="Calibri" w:hAnsi="Calibri"/>
-          <w:b/>
-        </w:rPr>
-      </w:pPr>
-      <w:r>
-        <w:rPr>
-          <w:rFonts w:ascii="Calibri" w:hAnsi="Calibri"/>
-          <w:b/>
-        </w:rPr>
-        <w:t>Note….</w:t>
-      </w:r>
-    </w:p>
-    <w:p>
-      <w:pPr>
-        <w:rPr>
-          <w:rFonts w:ascii="Calibri" w:hAnsi="Calibri"/>
-        </w:rPr>
-      </w:pPr>
-    </w:p>
-    <w:p>
-      <w:pPr>
-        <w:rPr>
-          <w:rFonts w:ascii="Calibri" w:hAnsi="Calibri"/>
-        </w:rPr>
-      </w:pPr>
-      <w:r>
-        <w:rPr>
-          <w:rFonts w:ascii="Calibri" w:hAnsi="Calibri"/>
-        </w:rPr>
-        <w:t xml:space="preserve">cdvirtualenv (cd to </w:t>
-      </w:r>
-      <w:r>
-        <w:rPr>
-          <w:rFonts w:ascii="Calibri" w:hAnsi="Calibri"/>
-        </w:rPr>
-        <w:t xml:space="preserve">current </w:t>
-      </w:r>
-      <w:r>
-        <w:rPr>
-          <w:rFonts w:ascii="Calibri" w:hAnsi="Calibri"/>
-        </w:rPr>
-        <w:t>virtual environment)</w:t>
-      </w:r>
-    </w:p>
-    <w:p>
-      <w:pPr>
-        <w:rPr>
-          <w:rFonts w:ascii="Calibri" w:hAnsi="Calibri"/>
-        </w:rPr>
-      </w:pPr>
-    </w:p>
-    <w:p>
-      <w:pPr>
-        <w:rPr>
-          <w:rFonts w:ascii="Calibri" w:hAnsi="Calibri"/>
-        </w:rPr>
-      </w:pPr>
-      <w:r>
-        <w:rPr>
-          <w:rFonts w:ascii="Calibri" w:hAnsi="Calibri"/>
-        </w:rPr>
-        <w:t>Virtual environments are in:</w:t>
-      </w:r>
-    </w:p>
-    <w:p>
-      <w:pPr>
-        <w:rPr>
-          <w:rFonts w:ascii="Calibri" w:hAnsi="Calibri"/>
-        </w:rPr>
-      </w:pPr>
-    </w:p>
-    <w:p>
-      <w:pPr>
-        <w:rPr>
-          <w:rFonts w:ascii="Calibri" w:hAnsi="Calibri"/>
-        </w:rPr>
-      </w:pPr>
-      <w:r>
-        <w:rPr>
-          <w:rFonts w:ascii="Calibri" w:hAnsi="Calibri"/>
-        </w:rPr>
-        <w:t>/Users/kenkiers/.virtualenvs</w:t>
-      </w:r>
-    </w:p>
-    <w:p>
-      <w:pPr>
-        <w:rPr>
-          <w:rFonts w:ascii="Calibri" w:hAnsi="Calibri"/>
-        </w:rPr>
-      </w:pPr>
-    </w:p>
-    <w:p>
-      <w:pPr>
-        <w:rPr>
-          <w:rFonts w:ascii="Calibri" w:hAnsi="Calibri"/>
-        </w:rPr>
-      </w:pPr>
-      <w:r>
-        <w:rPr>
-          <w:rFonts w:ascii="Calibri" w:hAnsi="Calibri"/>
-        </w:rPr>
-        <w:t>-------</w:t>
-      </w:r>
-    </w:p>
-    <w:p>
-      <w:pPr>
-        <w:rPr>
-          <w:rFonts w:ascii="Calibri" w:hAnsi="Calibri"/>
-          <w:b/>
-        </w:rPr>
-      </w:pPr>
-    </w:p>
-    <w:p>
-      <w:pPr>
-        <w:rPr>
-          <w:rFonts w:ascii="Calibri" w:hAnsi="Calibri"/>
-          <w:b/>
-        </w:rPr>
-      </w:pPr>
-      <w:r>
-        <w:rPr>
-          <w:rFonts w:ascii="Calibri" w:hAnsi="Calibri"/>
-          <w:b/>
-        </w:rPr>
-        <w:t xml:space="preserve">Steps to </w:t>
-      </w:r>
-      <w:r>
-        <w:rPr>
-          <w:rFonts w:ascii="Calibri" w:hAnsi="Calibri"/>
-          <w:b/>
-        </w:rPr>
-        <w:t>dump data out in json format:</w:t>
-      </w:r>
-    </w:p>
-    <w:p>
-      <w:pPr>
-        <w:rPr>
-          <w:rFonts w:ascii="Calibri" w:hAnsi="Calibri"/>
-          <w:b/>
-        </w:rPr>
-      </w:pPr>
-    </w:p>
-    <w:p>
-      <w:pPr>
-        <w:rPr>
-          <w:rFonts w:ascii="Calibri" w:hAnsi="Calibri"/>
-          <w:b/>
-        </w:rPr>
-      </w:pPr>
-      <w:r>
-        <w:rPr>
-          <w:rFonts w:ascii="Calibri" w:hAnsi="Calibri"/>
-          <w:b/>
-        </w:rPr>
-        <w:t>On my Mac (can probably do this on the virtual machine, as well):</w:t>
-      </w:r>
-    </w:p>
-    <w:p>
-      <w:pPr>
-        <w:rPr>
-          <w:rFonts w:ascii="Calibri" w:hAnsi="Calibri"/>
-          <w:b/>
-        </w:rPr>
-      </w:pPr>
-    </w:p>
-    <w:p>
-      <w:pPr>
-        <w:rPr>
-          <w:rFonts w:ascii="Calibri" w:hAnsi="Calibri"/>
-        </w:rPr>
-      </w:pPr>
-      <w:r>
-        <w:rPr>
-          <w:rFonts w:ascii="Calibri" w:hAnsi="Calibri"/>
-        </w:rPr>
-        <w:t>(I think this works, but have not checked it….)</w:t>
-      </w:r>
-    </w:p>
-    <w:p>
-      <w:pPr>
-        <w:rPr>
-          <w:rFonts w:ascii="Calibri" w:hAnsi="Calibri"/>
-        </w:rPr>
-      </w:pPr>
-      <w:r>
-        <w:rPr>
-          <w:rFonts w:ascii="Calibri" w:hAnsi="Calibri"/>
-        </w:rPr>
-        <w:t>cd BudgetTracker</w:t>
-      </w:r>
-      <w:r>
-        <w:rPr>
-          <w:rFonts w:ascii="Calibri" w:hAnsi="Calibri"/>
-        </w:rPr>
-        <w:t>-dev</w:t>
-      </w:r>
       <w:bookmarkStart w:id="0" w:name="_GoBack"/>
       <w:bookmarkEnd w:id="0"/>
+      <w:r>
+        <w:rPr>
+          <w:rFonts w:ascii="Calibri" w:hAnsi="Calibri"/>
+        </w:rPr>
+        <w:t>workon budget</w:t>
+      </w:r>
+      <w:r>
+        <w:rPr>
+          <w:rFonts w:ascii="Calibri" w:hAnsi="Calibri"/>
+        </w:rPr>
+        <w:t>17</w:t>
+      </w:r>
+    </w:p>
+    <w:p>
+      <w:pPr>
+        <w:rPr>
+          <w:rFonts w:ascii="Calibri" w:hAnsi="Calibri"/>
+        </w:rPr>
+      </w:pPr>
+      <w:r>
+        <w:rPr>
+          <w:rFonts w:ascii="Calibri" w:hAnsi="Calibri"/>
+        </w:rPr>
+        <w:t>hg pull --update</w:t>
+      </w:r>
+      <w:r>
+        <w:rPr>
+          <w:rFonts w:ascii="Calibri" w:hAnsi="Calibri"/>
+        </w:rPr>
+        <w:t xml:space="preserve"> (or try hg pull and hg update as two separate steps….)</w:t>
+      </w:r>
+    </w:p>
+    <w:p>
+      <w:pPr>
+        <w:rPr>
+          <w:rFonts w:ascii="Calibri" w:hAnsi="Calibri"/>
+        </w:rPr>
+      </w:pPr>
+      <w:r>
+        <w:rPr>
+          <w:rFonts w:ascii="Calibri" w:hAnsi="Calibri"/>
+        </w:rPr>
+        <w:t>exit</w:t>
+      </w:r>
+    </w:p>
+    <w:p>
+      <w:pPr>
+        <w:rPr>
+          <w:rFonts w:ascii="Calibri" w:hAnsi="Calibri"/>
+        </w:rPr>
+      </w:pPr>
+      <w:r>
+        <w:rPr>
+          <w:rFonts w:ascii="Calibri" w:hAnsi="Calibri"/>
+        </w:rPr>
+        <w:t>sudo supervisorctl</w:t>
+      </w:r>
+    </w:p>
+    <w:p>
+      <w:pPr>
+        <w:rPr>
+          <w:rFonts w:ascii="Calibri" w:hAnsi="Calibri"/>
+        </w:rPr>
+      </w:pPr>
+      <w:r>
+        <w:rPr>
+          <w:rFonts w:ascii="Calibri" w:hAnsi="Calibri"/>
+        </w:rPr>
+        <w:t xml:space="preserve">restart </w:t>
+      </w:r>
+      <w:r>
+        <w:rPr>
+          <w:rFonts w:ascii="Calibri" w:hAnsi="Calibri"/>
+        </w:rPr>
+        <w:t>budgettracker</w:t>
+      </w:r>
+    </w:p>
+    <w:p>
+      <w:pPr>
+        <w:rPr>
+          <w:rFonts w:ascii="Calibri" w:hAnsi="Calibri"/>
+        </w:rPr>
+      </w:pPr>
+      <w:r>
+        <w:rPr>
+          <w:rFonts w:ascii="Calibri" w:hAnsi="Calibri"/>
+        </w:rPr>
+        <w:t>exit</w:t>
+      </w:r>
+    </w:p>
+    <w:p>
+      <w:pPr>
+        <w:rPr>
+          <w:rFonts w:ascii="Calibri" w:hAnsi="Calibri"/>
+        </w:rPr>
+      </w:pPr>
+    </w:p>
+    <w:p>
+      <w:pPr>
+        <w:rPr>
+          <w:rFonts w:ascii="Calibri" w:hAnsi="Calibri"/>
+          <w:b/>
+        </w:rPr>
+      </w:pPr>
+      <w:r>
+        <w:rPr>
+          <w:rFonts w:ascii="Calibri" w:hAnsi="Calibri"/>
+          <w:b/>
+        </w:rPr>
+        <w:t>Note:  If DNS server is messed up on budgettracker.cse.taylor.edu, can use this:</w:t>
+      </w:r>
+      <w:r>
+        <w:rPr>
+          <w:rFonts w:ascii="Calibri" w:hAnsi="Calibri"/>
+          <w:b/>
+        </w:rPr>
+        <w:br/>
+      </w:r>
+    </w:p>
+    <w:p>
+      <w:pPr>
+        <w:rPr>
+          <w:rFonts w:ascii="Calibri" w:hAnsi="Calibri"/>
+        </w:rPr>
+      </w:pPr>
+      <w:r>
+        <w:rPr>
+          <w:rFonts w:ascii="Calibri" w:hAnsi="Calibri"/>
+        </w:rPr>
+        <w:t>hg pull --insecure https://</w:t>
+      </w:r>
+      <w:r>
+        <w:rPr>
+          <w:rFonts w:ascii="Calibri" w:hAnsi="Calibri"/>
+        </w:rPr>
+        <w:t>knkiers</w:t>
+      </w:r>
+      <w:r>
+        <w:rPr>
+          <w:rFonts w:ascii="Calibri" w:hAnsi="Calibri"/>
+        </w:rPr>
+        <w:t>@10.120.1.52/TU/Budget-Tracker</w:t>
+      </w:r>
+    </w:p>
+    <w:p>
+      <w:pPr>
+        <w:rPr>
+          <w:rFonts w:ascii="Calibri" w:hAnsi="Calibri"/>
+        </w:rPr>
+      </w:pPr>
+    </w:p>
+    <w:p>
+      <w:pPr>
+        <w:rPr>
+          <w:rFonts w:ascii="Calibri" w:hAnsi="Calibri"/>
+        </w:rPr>
+      </w:pPr>
+    </w:p>
+    <w:p>
+      <w:pPr>
+        <w:rPr>
+          <w:rFonts w:ascii="Calibri" w:hAnsi="Calibri"/>
+          <w:b/>
+        </w:rPr>
+      </w:pPr>
+      <w:r>
+        <w:rPr>
+          <w:rFonts w:ascii="Calibri" w:hAnsi="Calibri"/>
+          <w:b/>
+        </w:rPr>
+        <w:t>Copy db from server to Mac:</w:t>
+      </w:r>
+    </w:p>
+    <w:p>
+      <w:pPr>
+        <w:rPr>
+          <w:rFonts w:ascii="Calibri" w:hAnsi="Calibri"/>
+        </w:rPr>
+      </w:pPr>
+    </w:p>
+    <w:p>
+      <w:pPr>
+        <w:rPr>
+          <w:rFonts w:ascii="Calibri" w:hAnsi="Calibri"/>
+        </w:rPr>
+      </w:pPr>
+      <w:r>
+        <w:rPr>
+          <w:rFonts w:ascii="Calibri" w:hAnsi="Calibri"/>
+        </w:rPr>
+        <w:t>scp knkiers@budgettracker.cse.taylor.edu:/home/budget/Budget-Tracker/budgettracker.db .</w:t>
+      </w:r>
+    </w:p>
+    <w:p>
+      <w:pPr>
+        <w:rPr>
+          <w:rFonts w:ascii="Calibri" w:hAnsi="Calibri"/>
+        </w:rPr>
+      </w:pPr>
+    </w:p>
+    <w:p>
+      <w:pPr>
+        <w:rPr>
+          <w:rFonts w:ascii="Calibri" w:hAnsi="Calibri"/>
+          <w:b/>
+        </w:rPr>
+      </w:pPr>
+      <w:r>
+        <w:rPr>
+          <w:rFonts w:ascii="Calibri" w:hAnsi="Calibri"/>
+          <w:b/>
+        </w:rPr>
+        <w:t>Copy db from Mac to server:</w:t>
+      </w:r>
+    </w:p>
+    <w:p>
+      <w:pPr>
+        <w:rPr>
+          <w:rFonts w:ascii="Calibri" w:hAnsi="Calibri"/>
+        </w:rPr>
+      </w:pPr>
+    </w:p>
+    <w:p>
+      <w:pPr>
+        <w:rPr>
+          <w:rFonts w:ascii="Calibri" w:hAnsi="Calibri"/>
+        </w:rPr>
+      </w:pPr>
+      <w:r>
+        <w:rPr>
+          <w:rFonts w:ascii="Calibri" w:hAnsi="Calibri"/>
+        </w:rPr>
+        <w:t>scp budgettracker.db knkiers@budgettracker.cse.taylor.edu:</w:t>
+      </w:r>
+    </w:p>
+    <w:p>
+      <w:pPr>
+        <w:rPr>
+          <w:rFonts w:ascii="Calibri" w:hAnsi="Calibri"/>
+        </w:rPr>
+      </w:pPr>
+      <w:r>
+        <w:rPr>
+          <w:rFonts w:ascii="Calibri" w:hAnsi="Calibri"/>
+        </w:rPr>
+        <w:t>ssh knkiers@budgettracker.cse.taylor.edu</w:t>
+      </w:r>
+    </w:p>
+    <w:p>
+      <w:pPr>
+        <w:rPr>
+          <w:rFonts w:ascii="Calibri" w:hAnsi="Calibri"/>
+        </w:rPr>
+      </w:pPr>
+      <w:r>
+        <w:rPr>
+          <w:rFonts w:ascii="Calibri" w:hAnsi="Calibri"/>
+        </w:rPr>
+        <w:t>sudo -u budget -i</w:t>
+      </w:r>
+    </w:p>
+    <w:p>
+      <w:pPr>
+        <w:rPr>
+          <w:rFonts w:ascii="Calibri" w:hAnsi="Calibri"/>
+        </w:rPr>
+      </w:pPr>
+      <w:r>
+        <w:rPr>
+          <w:rFonts w:ascii="Calibri" w:hAnsi="Calibri"/>
+        </w:rPr>
+        <w:t>cp /home/knkiers/budgettracker.db ~budget/Budget-Tracker/.</w:t>
+      </w:r>
+    </w:p>
+    <w:p>
+      <w:pPr>
+        <w:rPr>
+          <w:rFonts w:ascii="Calibri" w:hAnsi="Calibri"/>
+        </w:rPr>
+      </w:pPr>
+      <w:r>
+        <w:rPr>
+          <w:rFonts w:ascii="Calibri" w:hAnsi="Calibri"/>
+        </w:rPr>
+        <w:t>exit</w:t>
+      </w:r>
+    </w:p>
+    <w:p>
+      <w:pPr>
+        <w:rPr>
+          <w:rFonts w:ascii="Calibri" w:hAnsi="Calibri"/>
+        </w:rPr>
+      </w:pPr>
+    </w:p>
+    <w:p>
+      <w:pPr>
+        <w:rPr>
+          <w:rFonts w:ascii="Calibri" w:hAnsi="Calibri"/>
+          <w:b/>
+        </w:rPr>
+      </w:pPr>
+      <w:r>
+        <w:rPr>
+          <w:rFonts w:ascii="Calibri" w:hAnsi="Calibri"/>
+          <w:b/>
+        </w:rPr>
+        <w:t>Steps to update model and manually migrate db:</w:t>
+      </w:r>
+    </w:p>
+    <w:p>
+      <w:pPr>
+        <w:rPr>
+          <w:rFonts w:ascii="Calibri" w:hAnsi="Calibri"/>
+        </w:rPr>
+      </w:pPr>
+    </w:p>
+    <w:p>
+      <w:pPr>
+        <w:rPr>
+          <w:rFonts w:ascii="Calibri" w:hAnsi="Calibri"/>
+        </w:rPr>
+      </w:pPr>
+      <w:r>
+        <w:rPr>
+          <w:rFonts w:ascii="Calibri" w:hAnsi="Calibri"/>
+        </w:rPr>
+        <w:t>./manage.py dumpdata --indent=4 auth budget_app &gt; budget-data.json</w:t>
+      </w:r>
+    </w:p>
+    <w:p>
+      <w:pPr>
+        <w:rPr>
+          <w:rFonts w:ascii="Calibri" w:hAnsi="Calibri"/>
+        </w:rPr>
+      </w:pPr>
+      <w:r>
+        <w:rPr>
+          <w:rFonts w:ascii="Calibri" w:hAnsi="Calibri"/>
+        </w:rPr>
+        <w:t>…then rm db (or better: move it to a date-stamped back-up)</w:t>
+      </w:r>
+    </w:p>
+    <w:p>
+      <w:pPr>
+        <w:rPr>
+          <w:rFonts w:ascii="Calibri" w:hAnsi="Calibri"/>
+        </w:rPr>
+      </w:pPr>
+      <w:r>
+        <w:rPr>
+          <w:rFonts w:ascii="Calibri" w:hAnsi="Calibri"/>
+        </w:rPr>
+        <w:t>…make the change to the model(s)</w:t>
+      </w:r>
+    </w:p>
+    <w:p>
+      <w:pPr>
+        <w:rPr>
+          <w:rFonts w:ascii="Calibri" w:hAnsi="Calibri"/>
+        </w:rPr>
+      </w:pPr>
+      <w:r>
+        <w:rPr>
+          <w:rFonts w:ascii="Calibri" w:hAnsi="Calibri"/>
+        </w:rPr>
+        <w:t>./manage.py syncdb</w:t>
+      </w:r>
+      <w:r>
+        <w:rPr>
+          <w:rFonts w:ascii="Calibri" w:hAnsi="Calibri"/>
+        </w:rPr>
+        <w:t xml:space="preserve"> (DO add an admin)</w:t>
+      </w:r>
+    </w:p>
+    <w:p>
+      <w:pPr>
+        <w:rPr>
+          <w:rFonts w:ascii="Calibri" w:hAnsi="Calibri"/>
+        </w:rPr>
+      </w:pPr>
+      <w:r>
+        <w:rPr>
+          <w:rFonts w:ascii="Calibri" w:hAnsi="Calibri"/>
+        </w:rPr>
+        <w:t>./manage.py loaddata budget-data.json</w:t>
+      </w:r>
+    </w:p>
+    <w:p>
+      <w:pPr>
+        <w:rPr>
+          <w:rFonts w:ascii="Calibri" w:hAnsi="Calibri"/>
+        </w:rPr>
+      </w:pPr>
+    </w:p>
+    <w:p>
+      <w:pPr>
+        <w:rPr>
+          <w:rFonts w:ascii="Calibri" w:hAnsi="Calibri"/>
+          <w:b/>
+        </w:rPr>
+      </w:pPr>
+      <w:r>
+        <w:rPr>
+          <w:rFonts w:ascii="Calibri" w:hAnsi="Calibri"/>
+          <w:b/>
+        </w:rPr>
+        <w:t>Look at old commands</w:t>
+      </w:r>
+      <w:r>
+        <w:rPr>
+          <w:rFonts w:ascii="Calibri" w:hAnsi="Calibri"/>
+          <w:b/>
+        </w:rPr>
+        <w:t xml:space="preserve"> (i.e., from previous sessions, say)</w:t>
+      </w:r>
+      <w:r>
+        <w:rPr>
+          <w:rFonts w:ascii="Calibri" w:hAnsi="Calibri"/>
+          <w:b/>
+        </w:rPr>
+        <w:t>:</w:t>
+      </w:r>
+    </w:p>
+    <w:p>
+      <w:pPr>
+        <w:rPr>
+          <w:rFonts w:ascii="Calibri" w:hAnsi="Calibri"/>
+        </w:rPr>
+      </w:pPr>
+    </w:p>
+    <w:p>
+      <w:pPr>
+        <w:rPr>
+          <w:rFonts w:ascii="Calibri" w:hAnsi="Calibri"/>
+        </w:rPr>
+      </w:pPr>
+      <w:r>
+        <w:rPr>
+          <w:rFonts w:ascii="Calibri" w:hAnsi="Calibri"/>
+        </w:rPr>
+        <w:t>c</w:t>
+      </w:r>
+      <w:r>
+        <w:rPr>
+          <w:rFonts w:ascii="Calibri" w:hAnsi="Calibri"/>
+        </w:rPr>
+        <w:t>trl r…and then start typing the first few letters</w:t>
+      </w:r>
+    </w:p>
+    <w:p>
+      <w:pPr>
+        <w:rPr>
+          <w:rFonts w:ascii="Calibri" w:hAnsi="Calibri"/>
+        </w:rPr>
+      </w:pPr>
+    </w:p>
+    <w:p>
+      <w:pPr>
+        <w:rPr>
+          <w:rFonts w:ascii="Calibri" w:hAnsi="Calibri"/>
+          <w:b/>
+        </w:rPr>
+      </w:pPr>
+      <w:r>
+        <w:rPr>
+          <w:rFonts w:ascii="Calibri" w:hAnsi="Calibri"/>
+          <w:b/>
+        </w:rPr>
+        <w:t>Note….</w:t>
+      </w:r>
+    </w:p>
+    <w:p>
+      <w:pPr>
+        <w:rPr>
+          <w:rFonts w:ascii="Calibri" w:hAnsi="Calibri"/>
+        </w:rPr>
+      </w:pPr>
+    </w:p>
+    <w:p>
+      <w:pPr>
+        <w:rPr>
+          <w:rFonts w:ascii="Calibri" w:hAnsi="Calibri"/>
+        </w:rPr>
+      </w:pPr>
+      <w:r>
+        <w:rPr>
+          <w:rFonts w:ascii="Calibri" w:hAnsi="Calibri"/>
+        </w:rPr>
+        <w:t xml:space="preserve">cdvirtualenv (cd to </w:t>
+      </w:r>
+      <w:r>
+        <w:rPr>
+          <w:rFonts w:ascii="Calibri" w:hAnsi="Calibri"/>
+        </w:rPr>
+        <w:t xml:space="preserve">current </w:t>
+      </w:r>
+      <w:r>
+        <w:rPr>
+          <w:rFonts w:ascii="Calibri" w:hAnsi="Calibri"/>
+        </w:rPr>
+        <w:t>virtual environment)</w:t>
+      </w:r>
+    </w:p>
+    <w:p>
+      <w:pPr>
+        <w:rPr>
+          <w:rFonts w:ascii="Calibri" w:hAnsi="Calibri"/>
+        </w:rPr>
+      </w:pPr>
+    </w:p>
+    <w:p>
+      <w:pPr>
+        <w:rPr>
+          <w:rFonts w:ascii="Calibri" w:hAnsi="Calibri"/>
+        </w:rPr>
+      </w:pPr>
+      <w:r>
+        <w:rPr>
+          <w:rFonts w:ascii="Calibri" w:hAnsi="Calibri"/>
+        </w:rPr>
+        <w:t>Virtual environments are in:</w:t>
+      </w:r>
+    </w:p>
+    <w:p>
+      <w:pPr>
+        <w:rPr>
+          <w:rFonts w:ascii="Calibri" w:hAnsi="Calibri"/>
+        </w:rPr>
+      </w:pPr>
+    </w:p>
+    <w:p>
+      <w:pPr>
+        <w:rPr>
+          <w:rFonts w:ascii="Calibri" w:hAnsi="Calibri"/>
+        </w:rPr>
+      </w:pPr>
+      <w:r>
+        <w:rPr>
+          <w:rFonts w:ascii="Calibri" w:hAnsi="Calibri"/>
+        </w:rPr>
+        <w:t>/Users/kenkiers/.virtualenvs</w:t>
+      </w:r>
+    </w:p>
+    <w:p>
+      <w:pPr>
+        <w:rPr>
+          <w:rFonts w:ascii="Calibri" w:hAnsi="Calibri"/>
+        </w:rPr>
+      </w:pPr>
+    </w:p>
+    <w:p>
+      <w:pPr>
+        <w:rPr>
+          <w:rFonts w:ascii="Calibri" w:hAnsi="Calibri"/>
+        </w:rPr>
+      </w:pPr>
+      <w:r>
+        <w:rPr>
+          <w:rFonts w:ascii="Calibri" w:hAnsi="Calibri"/>
+        </w:rPr>
+        <w:t>-------</w:t>
+      </w:r>
+    </w:p>
+    <w:p>
+      <w:pPr>
+        <w:rPr>
+          <w:rFonts w:ascii="Calibri" w:hAnsi="Calibri"/>
+          <w:b/>
+        </w:rPr>
+      </w:pPr>
+    </w:p>
+    <w:p>
+      <w:pPr>
+        <w:rPr>
+          <w:rFonts w:ascii="Calibri" w:hAnsi="Calibri"/>
+          <w:b/>
+        </w:rPr>
+      </w:pPr>
+      <w:r>
+        <w:rPr>
+          <w:rFonts w:ascii="Calibri" w:hAnsi="Calibri"/>
+          <w:b/>
+        </w:rPr>
+        <w:t xml:space="preserve">Steps to </w:t>
+      </w:r>
+      <w:r>
+        <w:rPr>
+          <w:rFonts w:ascii="Calibri" w:hAnsi="Calibri"/>
+          <w:b/>
+        </w:rPr>
+        <w:t>dump data out in json format:</w:t>
+      </w:r>
+    </w:p>
+    <w:p>
+      <w:pPr>
+        <w:rPr>
+          <w:rFonts w:ascii="Calibri" w:hAnsi="Calibri"/>
+          <w:b/>
+        </w:rPr>
+      </w:pPr>
+    </w:p>
+    <w:p>
+      <w:pPr>
+        <w:rPr>
+          <w:rFonts w:ascii="Calibri" w:hAnsi="Calibri"/>
+          <w:b/>
+        </w:rPr>
+      </w:pPr>
+      <w:r>
+        <w:rPr>
+          <w:rFonts w:ascii="Calibri" w:hAnsi="Calibri"/>
+          <w:b/>
+        </w:rPr>
+        <w:t>On my Mac (can probably do this on the virtual machine, as well):</w:t>
+      </w:r>
+    </w:p>
+    <w:p>
+      <w:pPr>
+        <w:rPr>
+          <w:rFonts w:ascii="Calibri" w:hAnsi="Calibri"/>
+          <w:b/>
+        </w:rPr>
+      </w:pPr>
+    </w:p>
+    <w:p>
+      <w:pPr>
+        <w:rPr>
+          <w:rFonts w:ascii="Calibri" w:hAnsi="Calibri"/>
+        </w:rPr>
+      </w:pPr>
+      <w:r>
+        <w:rPr>
+          <w:rFonts w:ascii="Calibri" w:hAnsi="Calibri"/>
+        </w:rPr>
+        <w:t>(I think this works, but have not checked it….)</w:t>
+      </w:r>
+    </w:p>
+    <w:p>
+      <w:pPr>
+        <w:rPr>
+          <w:rFonts w:ascii="Calibri" w:hAnsi="Calibri"/>
+        </w:rPr>
+      </w:pPr>
+      <w:r>
+        <w:rPr>
+          <w:rFonts w:ascii="Calibri" w:hAnsi="Calibri"/>
+        </w:rPr>
+        <w:t>cd BudgetTracker</w:t>
+      </w:r>
+      <w:r>
+        <w:rPr>
+          <w:rFonts w:ascii="Calibri" w:hAnsi="Calibri"/>
+        </w:rPr>
+        <w:t>-dev</w:t>
+      </w:r>
     </w:p>
     <w:p>
       <w:pPr>

</xml_diff>